<commit_message>
JWTIssuer - initisl version
</commit_message>
<xml_diff>
--- a/midas/Docs/Jwt Cleaning Design Doc.docx
+++ b/midas/Docs/Jwt Cleaning Design Doc.docx
@@ -1,6 +1,6 @@
 
 <file path=word/document.xml><?xml version="1.0" encoding="utf-8"?>
-<w:document xmlns:wpc="http://schemas.microsoft.com/office/word/2010/wordprocessingCanvas" xmlns:cx="http://schemas.microsoft.com/office/drawing/2014/chartex" xmlns:cx1="http://schemas.microsoft.com/office/drawing/2015/9/8/chartex" xmlns:mc="http://schemas.openxmlformats.org/markup-compatibility/2006" xmlns:o="urn:schemas-microsoft-com:office:office" xmlns:r="http://schemas.openxmlformats.org/officeDocument/2006/relationships" xmlns:m="http://schemas.openxmlformats.org/officeDocument/2006/math" xmlns:v="urn:schemas-microsoft-com:vml" xmlns:wp14="http://schemas.microsoft.com/office/word/2010/wordprocessingDrawing" xmlns:wp="http://schemas.openxmlformats.org/drawingml/2006/wordprocessingDrawing" xmlns:w10="urn:schemas-microsoft-com:office:word" xmlns:w="http://schemas.openxmlformats.org/wordprocessingml/2006/main" xmlns:w14="http://schemas.microsoft.com/office/word/2010/wordml" xmlns:w15="http://schemas.microsoft.com/office/word/2012/wordml" xmlns:w16se="http://schemas.microsoft.com/office/word/2015/wordml/symex" xmlns:wpg="http://schemas.microsoft.com/office/word/2010/wordprocessingGroup" xmlns:wpi="http://schemas.microsoft.com/office/word/2010/wordprocessingInk" xmlns:wne="http://schemas.microsoft.com/office/word/2006/wordml" xmlns:wps="http://schemas.microsoft.com/office/word/2010/wordprocessingShape" mc:Ignorable="w14 w15 w16se wp14">
+<w:document xmlns:wpc="http://schemas.microsoft.com/office/word/2010/wordprocessingCanvas" xmlns:cx="http://schemas.microsoft.com/office/drawing/2014/chartex" xmlns:cx1="http://schemas.microsoft.com/office/drawing/2015/9/8/chartex" xmlns:cx2="http://schemas.microsoft.com/office/drawing/2015/10/21/chartex" xmlns:cx3="http://schemas.microsoft.com/office/drawing/2016/5/9/chartex" xmlns:cx4="http://schemas.microsoft.com/office/drawing/2016/5/10/chartex" xmlns:cx5="http://schemas.microsoft.com/office/drawing/2016/5/11/chartex" xmlns:cx6="http://schemas.microsoft.com/office/drawing/2016/5/12/chartex" xmlns:cx7="http://schemas.microsoft.com/office/drawing/2016/5/13/chartex" xmlns:cx8="http://schemas.microsoft.com/office/drawing/2016/5/14/chartex" xmlns:mc="http://schemas.openxmlformats.org/markup-compatibility/2006" xmlns:aink="http://schemas.microsoft.com/office/drawing/2016/ink" xmlns:am3d="http://schemas.microsoft.com/office/drawing/2017/model3d" xmlns:o="urn:schemas-microsoft-com:office:office" xmlns:oel="http://schemas.microsoft.com/office/2019/extlst" xmlns:r="http://schemas.openxmlformats.org/officeDocument/2006/relationships" xmlns:m="http://schemas.openxmlformats.org/officeDocument/2006/math" xmlns:v="urn:schemas-microsoft-com:vml" xmlns:wp14="http://schemas.microsoft.com/office/word/2010/wordprocessingDrawing" xmlns:wp="http://schemas.openxmlformats.org/drawingml/2006/wordprocessingDrawing" xmlns:w10="urn:schemas-microsoft-com:office:word" xmlns:w="http://schemas.openxmlformats.org/wordprocessingml/2006/main" xmlns:w14="http://schemas.microsoft.com/office/word/2010/wordml" xmlns:w15="http://schemas.microsoft.com/office/word/2012/wordml" xmlns:w16cex="http://schemas.microsoft.com/office/word/2018/wordml/cex" xmlns:w16cid="http://schemas.microsoft.com/office/word/2016/wordml/cid" xmlns:w16="http://schemas.microsoft.com/office/word/2018/wordml" xmlns:w16du="http://schemas.microsoft.com/office/word/2023/wordml/word16du" xmlns:w16sdtdh="http://schemas.microsoft.com/office/word/2020/wordml/sdtdatahash" xmlns:w16sdtfl="http://schemas.microsoft.com/office/word/2024/wordml/sdtformatlock" xmlns:w16se="http://schemas.microsoft.com/office/word/2015/wordml/symex" xmlns:wpg="http://schemas.microsoft.com/office/word/2010/wordprocessingGroup" xmlns:wpi="http://schemas.microsoft.com/office/word/2010/wordprocessingInk" xmlns:wne="http://schemas.microsoft.com/office/word/2006/wordml" xmlns:wps="http://schemas.microsoft.com/office/word/2010/wordprocessingShape" mc:Ignorable="w14 w15 w16se w16cid w16 w16cex w16sdtdh w16sdtfl w16du wp14">
   <w:body>
     <w:p>
       <w:pPr>
@@ -98,7 +98,7 @@
         <mc:AlternateContent>
           <mc:Choice Requires="wpg">
             <w:drawing>
-              <wp:inline distT="0" distB="0" distL="0" distR="0">
+              <wp:inline distT="0" distB="0" distL="0" distR="0" wp14:anchorId="15DD0B80" wp14:editId="5C0EDFDA">
                 <wp:extent cx="5578801" cy="9525"/>
                 <wp:effectExtent l="0" t="0" r="0" b="0"/>
                 <wp:docPr id="3123" name="Group 3123"/>
@@ -202,10 +202,7 @@
         <w:spacing w:after="322"/>
       </w:pPr>
       <w:r>
-        <w:t>This document describes the proposed design for removing personal information from JWTs issued by the Digitel Ovdim authentication service. The goal is to ensure that no customer-related personal data is transmitted within the token itself. Instead, a serv</w:t>
-      </w:r>
-      <w:r>
-        <w:t>er-generated identifier will be used, and sensitive information will be retrieved only through authenticated API calls.</w:t>
+        <w:t>This document describes the proposed design for removing personal information from JWTs issued by the Digitel Ovdim authentication service. The goal is to ensure that no customer-related personal data is transmitted within the token itself. Instead, a server-generated identifier will be used, and sensitive information will be retrieved only through authenticated API calls.</w:t>
       </w:r>
     </w:p>
     <w:p>
@@ -231,10 +228,13 @@
         <w:t>does not extend</w:t>
       </w:r>
       <w:r>
-        <w:t xml:space="preserve"> to other systems such as MyDigitel, which use different authentication arc</w:t>
-      </w:r>
-      <w:r>
-        <w:t>hitectures.</w:t>
+        <w:t xml:space="preserve"> to other systems such as MyDigitel, which use different authentication </w:t>
+      </w:r>
+      <w:r>
+        <w:t>mechanism</w:t>
+      </w:r>
+      <w:r>
+        <w:t>.</w:t>
       </w:r>
     </w:p>
     <w:p>
@@ -251,7 +251,7 @@
         <mc:AlternateContent>
           <mc:Choice Requires="wpg">
             <w:drawing>
-              <wp:inline distT="0" distB="0" distL="0" distR="0">
+              <wp:inline distT="0" distB="0" distL="0" distR="0" wp14:anchorId="41AE8A6F" wp14:editId="60018ECD">
                 <wp:extent cx="5578801" cy="9525"/>
                 <wp:effectExtent l="0" t="0" r="0" b="0"/>
                 <wp:docPr id="3124" name="Group 3124"/>
@@ -363,10 +363,7 @@
         <w:spacing w:after="65"/>
       </w:pPr>
       <w:r>
-        <w:t>The propo</w:t>
-      </w:r>
-      <w:r>
-        <w:t>sed solution removes personal claims and replaces them with a server-managed GUID, ensuring that sensitive data is accessible only via secure, authenticated backend calls.</w:t>
+        <w:t>The proposed solution removes personal claims and replaces them with a server-managed GUID, ensuring that sensitive data is accessible only via secure, authenticated backend calls.</w:t>
       </w:r>
     </w:p>
     <w:p>
@@ -383,7 +380,7 @@
         <mc:AlternateContent>
           <mc:Choice Requires="wpg">
             <w:drawing>
-              <wp:inline distT="0" distB="0" distL="0" distR="0">
+              <wp:inline distT="0" distB="0" distL="0" distR="0" wp14:anchorId="36D03D71" wp14:editId="6DD1F243">
                 <wp:extent cx="5578801" cy="9525"/>
                 <wp:effectExtent l="0" t="0" r="0" b="0"/>
                 <wp:docPr id="3125" name="Group 3125"/>
@@ -595,10 +592,7 @@
         <w:ind w:hanging="114"/>
       </w:pPr>
       <w:r>
-        <w:t>Azure B2C tokens and re</w:t>
-      </w:r>
-      <w:r>
-        <w:t>lated cleansing</w:t>
+        <w:t>Azure B2C tokens and related cleansing</w:t>
       </w:r>
     </w:p>
     <w:p>
@@ -628,7 +622,7 @@
         <mc:AlternateContent>
           <mc:Choice Requires="wpg">
             <w:drawing>
-              <wp:inline distT="0" distB="0" distL="0" distR="0">
+              <wp:inline distT="0" distB="0" distL="0" distR="0" wp14:anchorId="2A47E8DB" wp14:editId="23BCDE6B">
                 <wp:extent cx="5578801" cy="9525"/>
                 <wp:effectExtent l="0" t="0" r="0" b="0"/>
                 <wp:docPr id="3348" name="Group 3348"/>
@@ -761,6 +755,50 @@
         <w:ind w:hanging="198"/>
       </w:pPr>
       <w:r>
+        <w:t xml:space="preserve">Ensure secure retrieval of user data through a dedicated endpoint ( </w:t>
+      </w:r>
+      <w:r>
+        <w:rPr>
+          <w:rFonts w:ascii="Courier New" w:eastAsia="Courier New" w:hAnsi="Courier New" w:cs="Courier New"/>
+        </w:rPr>
+        <w:t xml:space="preserve">/user_details </w:t>
+      </w:r>
+      <w:r>
+        <w:t>).</w:t>
+      </w:r>
+    </w:p>
+    <w:p>
+      <w:pPr>
+        <w:numPr>
+          <w:ilvl w:val="0"/>
+          <w:numId w:val="3"/>
+        </w:numPr>
+        <w:ind w:hanging="198"/>
+      </w:pPr>
+      <w:r>
+        <w:t>Maintain compatibility with existing Ofek flows.</w:t>
+      </w:r>
+    </w:p>
+    <w:p>
+      <w:pPr>
+        <w:numPr>
+          <w:ilvl w:val="0"/>
+          <w:numId w:val="3"/>
+        </w:numPr>
+        <w:spacing w:after="71"/>
+        <w:ind w:hanging="198"/>
+      </w:pPr>
+      <w:r>
+        <w:t>Improve token security by migrating to RSA256 signing using Key Vault.</w:t>
+      </w:r>
+    </w:p>
+    <w:p>
+      <w:pPr>
+        <w:spacing w:after="319" w:line="259" w:lineRule="auto"/>
+        <w:ind w:left="0" w:firstLine="0"/>
+        <w:jc w:val="left"/>
+      </w:pPr>
+      <w:r>
         <w:rPr>
           <w:noProof/>
           <w:sz w:val="22"/>
@@ -768,283 +806,7 @@
         <mc:AlternateContent>
           <mc:Choice Requires="wpg">
             <w:drawing>
-              <wp:anchor distT="0" distB="0" distL="114300" distR="114300" simplePos="0" relativeHeight="251658240" behindDoc="1" locked="0" layoutInCell="1" allowOverlap="1">
-                <wp:simplePos x="0" y="0"/>
-                <wp:positionH relativeFrom="column">
-                  <wp:posOffset>3979460</wp:posOffset>
-                </wp:positionH>
-                <wp:positionV relativeFrom="paragraph">
-                  <wp:posOffset>-24731</wp:posOffset>
-                </wp:positionV>
-                <wp:extent cx="986935" cy="209550"/>
-                <wp:effectExtent l="0" t="0" r="0" b="0"/>
-                <wp:wrapNone/>
-                <wp:docPr id="3352" name="Group 3352"/>
-                <wp:cNvGraphicFramePr/>
-                <a:graphic xmlns:a="http://schemas.openxmlformats.org/drawingml/2006/main">
-                  <a:graphicData uri="http://schemas.microsoft.com/office/word/2010/wordprocessingGroup">
-                    <wpg:wgp>
-                      <wpg:cNvGrpSpPr/>
-                      <wpg:grpSpPr>
-                        <a:xfrm>
-                          <a:off x="0" y="0"/>
-                          <a:ext cx="986935" cy="209550"/>
-                          <a:chOff x="0" y="0"/>
-                          <a:chExt cx="986935" cy="209550"/>
-                        </a:xfrm>
-                      </wpg:grpSpPr>
-                      <wps:wsp>
-                        <wps:cNvPr id="84" name="Shape 84"/>
-                        <wps:cNvSpPr/>
-                        <wps:spPr>
-                          <a:xfrm>
-                            <a:off x="0" y="0"/>
-                            <a:ext cx="493468" cy="209550"/>
-                          </a:xfrm>
-                          <a:custGeom>
-                            <a:avLst/>
-                            <a:gdLst/>
-                            <a:ahLst/>
-                            <a:cxnLst/>
-                            <a:rect l="0" t="0" r="0" b="0"/>
-                            <a:pathLst>
-                              <a:path w="493468" h="209550">
-                                <a:moveTo>
-                                  <a:pt x="38100" y="0"/>
-                                </a:moveTo>
-                                <a:lnTo>
-                                  <a:pt x="493468" y="0"/>
-                                </a:lnTo>
-                                <a:lnTo>
-                                  <a:pt x="493468" y="9525"/>
-                                </a:lnTo>
-                                <a:lnTo>
-                                  <a:pt x="38100" y="9525"/>
-                                </a:lnTo>
-                                <a:cubicBezTo>
-                                  <a:pt x="22384" y="9525"/>
-                                  <a:pt x="9525" y="22384"/>
-                                  <a:pt x="9525" y="38100"/>
-                                </a:cubicBezTo>
-                                <a:lnTo>
-                                  <a:pt x="9525" y="171450"/>
-                                </a:lnTo>
-                                <a:cubicBezTo>
-                                  <a:pt x="9525" y="187166"/>
-                                  <a:pt x="22384" y="200025"/>
-                                  <a:pt x="38100" y="200025"/>
-                                </a:cubicBezTo>
-                                <a:lnTo>
-                                  <a:pt x="493468" y="200025"/>
-                                </a:lnTo>
-                                <a:lnTo>
-                                  <a:pt x="493468" y="209550"/>
-                                </a:lnTo>
-                                <a:lnTo>
-                                  <a:pt x="38100" y="209550"/>
-                                </a:lnTo>
-                                <a:cubicBezTo>
-                                  <a:pt x="17145" y="209550"/>
-                                  <a:pt x="0" y="192405"/>
-                                  <a:pt x="0" y="171450"/>
-                                </a:cubicBezTo>
-                                <a:lnTo>
-                                  <a:pt x="0" y="38100"/>
-                                </a:lnTo>
-                                <a:cubicBezTo>
-                                  <a:pt x="0" y="17145"/>
-                                  <a:pt x="17145" y="0"/>
-                                  <a:pt x="38100" y="0"/>
-                                </a:cubicBezTo>
-                                <a:close/>
-                              </a:path>
-                            </a:pathLst>
-                          </a:custGeom>
-                          <a:ln w="0" cap="flat">
-                            <a:miter lim="127000"/>
-                          </a:ln>
-                        </wps:spPr>
-                        <wps:style>
-                          <a:lnRef idx="0">
-                            <a:srgbClr val="000000">
-                              <a:alpha val="0"/>
-                            </a:srgbClr>
-                          </a:lnRef>
-                          <a:fillRef idx="1">
-                            <a:srgbClr val="BBBBBB"/>
-                          </a:fillRef>
-                          <a:effectRef idx="0">
-                            <a:scrgbClr r="0" g="0" b="0"/>
-                          </a:effectRef>
-                          <a:fontRef idx="none"/>
-                        </wps:style>
-                        <wps:bodyPr/>
-                      </wps:wsp>
-                      <wps:wsp>
-                        <wps:cNvPr id="85" name="Shape 85"/>
-                        <wps:cNvSpPr/>
-                        <wps:spPr>
-                          <a:xfrm>
-                            <a:off x="493468" y="0"/>
-                            <a:ext cx="493468" cy="209550"/>
-                          </a:xfrm>
-                          <a:custGeom>
-                            <a:avLst/>
-                            <a:gdLst/>
-                            <a:ahLst/>
-                            <a:cxnLst/>
-                            <a:rect l="0" t="0" r="0" b="0"/>
-                            <a:pathLst>
-                              <a:path w="493468" h="209550">
-                                <a:moveTo>
-                                  <a:pt x="0" y="0"/>
-                                </a:moveTo>
-                                <a:lnTo>
-                                  <a:pt x="455368" y="0"/>
-                                </a:lnTo>
-                                <a:cubicBezTo>
-                                  <a:pt x="476323" y="0"/>
-                                  <a:pt x="493468" y="17145"/>
-                                  <a:pt x="493468" y="38100"/>
-                                </a:cubicBezTo>
-                                <a:lnTo>
-                                  <a:pt x="493468" y="171450"/>
-                                </a:lnTo>
-                                <a:cubicBezTo>
-                                  <a:pt x="493468" y="192405"/>
-                                  <a:pt x="476323" y="209550"/>
-                                  <a:pt x="455368" y="209550"/>
-                                </a:cubicBezTo>
-                                <a:lnTo>
-                                  <a:pt x="0" y="209550"/>
-                                </a:lnTo>
-                                <a:lnTo>
-                                  <a:pt x="0" y="200025"/>
-                                </a:lnTo>
-                                <a:lnTo>
-                                  <a:pt x="455368" y="200025"/>
-                                </a:lnTo>
-                                <a:cubicBezTo>
-                                  <a:pt x="471084" y="200025"/>
-                                  <a:pt x="483943" y="187166"/>
-                                  <a:pt x="483943" y="171450"/>
-                                </a:cubicBezTo>
-                                <a:lnTo>
-                                  <a:pt x="483943" y="38100"/>
-                                </a:lnTo>
-                                <a:cubicBezTo>
-                                  <a:pt x="483943" y="22384"/>
-                                  <a:pt x="471084" y="9525"/>
-                                  <a:pt x="455368" y="9525"/>
-                                </a:cubicBezTo>
-                                <a:lnTo>
-                                  <a:pt x="0" y="9525"/>
-                                </a:lnTo>
-                                <a:lnTo>
-                                  <a:pt x="0" y="0"/>
-                                </a:lnTo>
-                                <a:close/>
-                              </a:path>
-                            </a:pathLst>
-                          </a:custGeom>
-                          <a:ln w="0" cap="flat">
-                            <a:miter lim="127000"/>
-                          </a:ln>
-                        </wps:spPr>
-                        <wps:style>
-                          <a:lnRef idx="0">
-                            <a:srgbClr val="000000">
-                              <a:alpha val="0"/>
-                            </a:srgbClr>
-                          </a:lnRef>
-                          <a:fillRef idx="1">
-                            <a:srgbClr val="BBBBBB"/>
-                          </a:fillRef>
-                          <a:effectRef idx="0">
-                            <a:scrgbClr r="0" g="0" b="0"/>
-                          </a:effectRef>
-                          <a:fontRef idx="none"/>
-                        </wps:style>
-                        <wps:bodyPr/>
-                      </wps:wsp>
-                    </wpg:wgp>
-                  </a:graphicData>
-                </a:graphic>
-              </wp:anchor>
-            </w:drawing>
-          </mc:Choice>
-          <mc:Fallback xmlns:a="http://schemas.openxmlformats.org/drawingml/2006/main">
-            <w:pict>
-              <v:group id="Group 3352" style="width:77.7114pt;height:16.5pt;position:absolute;z-index:-2147483638;mso-position-horizontal-relative:text;mso-position-horizontal:absolute;margin-left:313.343pt;mso-position-vertical-relative:text;margin-top:-1.94742pt;" coordsize="9869,2095">
-                <v:shape id="Shape 84" style="position:absolute;width:4934;height:2095;left:0;top:0;" coordsize="493468,209550" path="m38100,0l493468,0l493468,9525l38100,9525c22384,9525,9525,22384,9525,38100l9525,171450c9525,187166,22384,200025,38100,200025l493468,200025l493468,209550l38100,209550c17145,209550,0,192405,0,171450l0,38100c0,17145,17145,0,38100,0x">
-                  <v:stroke weight="0pt" endcap="flat" joinstyle="miter" miterlimit="10" on="false" color="#000000" opacity="0"/>
-                  <v:fill on="true" color="#bbbbbb"/>
-                </v:shape>
-                <v:shape id="Shape 85" style="position:absolute;width:4934;height:2095;left:4934;top:0;" coordsize="493468,209550" path="m0,0l455368,0c476323,0,493468,17145,493468,38100l493468,171450c493468,192405,476323,209550,455368,209550l0,209550l0,200025l455368,200025c471084,200025,483943,187166,483943,171450l483943,38100c483943,22384,471084,9525,455368,9525l0,9525l0,0x">
-                  <v:stroke weight="0pt" endcap="flat" joinstyle="miter" miterlimit="10" on="false" color="#000000" opacity="0"/>
-                  <v:fill on="true" color="#bbbbbb"/>
-                </v:shape>
-              </v:group>
-            </w:pict>
-          </mc:Fallback>
-        </mc:AlternateContent>
-      </w:r>
-      <w:r>
-        <w:t>Ensure secure retrieval of user data through a de</w:t>
-      </w:r>
-      <w:r>
-        <w:t xml:space="preserve">dicated endpoint ( </w:t>
-      </w:r>
-      <w:r>
-        <w:rPr>
-          <w:rFonts w:ascii="Courier New" w:eastAsia="Courier New" w:hAnsi="Courier New" w:cs="Courier New"/>
-        </w:rPr>
-        <w:t xml:space="preserve">/user_details </w:t>
-      </w:r>
-      <w:r>
-        <w:t>).</w:t>
-      </w:r>
-    </w:p>
-    <w:p>
-      <w:pPr>
-        <w:numPr>
-          <w:ilvl w:val="0"/>
-          <w:numId w:val="3"/>
-        </w:numPr>
-        <w:ind w:hanging="198"/>
-      </w:pPr>
-      <w:r>
-        <w:t>Maintain compatibility with existing Ofek flows.</w:t>
-      </w:r>
-    </w:p>
-    <w:p>
-      <w:pPr>
-        <w:numPr>
-          <w:ilvl w:val="0"/>
-          <w:numId w:val="3"/>
-        </w:numPr>
-        <w:spacing w:after="71"/>
-        <w:ind w:hanging="198"/>
-      </w:pPr>
-      <w:r>
-        <w:t>Improve token security by migrating to RSA256 signing using Key Vault.</w:t>
-      </w:r>
-    </w:p>
-    <w:p>
-      <w:pPr>
-        <w:spacing w:after="319" w:line="259" w:lineRule="auto"/>
-        <w:ind w:left="0" w:firstLine="0"/>
-        <w:jc w:val="left"/>
-      </w:pPr>
-      <w:r>
-        <w:rPr>
-          <w:noProof/>
-          <w:sz w:val="22"/>
-        </w:rPr>
-        <mc:AlternateContent>
-          <mc:Choice Requires="wpg">
-            <w:drawing>
-              <wp:inline distT="0" distB="0" distL="0" distR="0">
+              <wp:inline distT="0" distB="0" distL="0" distR="0" wp14:anchorId="709FF3D1" wp14:editId="43597FA7">
                 <wp:extent cx="5578801" cy="9525"/>
                 <wp:effectExtent l="0" t="0" r="0" b="0"/>
                 <wp:docPr id="3349" name="Group 3349"/>
@@ -1168,10 +930,22 @@
         <w:rPr>
           <w:rFonts w:ascii="Courier New" w:eastAsia="Courier New" w:hAnsi="Courier New" w:cs="Courier New"/>
         </w:rPr>
-        <w:t xml:space="preserve">/api/otp </w:t>
-      </w:r>
-      <w:r>
-        <w:t>.</w:t>
+        <w:t>/api</w:t>
+      </w:r>
+      <w:r>
+        <w:rPr>
+          <w:rFonts w:ascii="Courier New" w:eastAsia="Courier New" w:hAnsi="Courier New" w:cs="Courier New"/>
+        </w:rPr>
+        <w:t>/</w:t>
+      </w:r>
+      <w:r>
+        <w:rPr>
+          <w:rFonts w:ascii="Courier New" w:eastAsia="Courier New" w:hAnsi="Courier New" w:cs="Courier New"/>
+        </w:rPr>
+        <w:t xml:space="preserve">otp </w:t>
+      </w:r>
+      <w:r>
+        <w:t>endpoint</w:t>
       </w:r>
     </w:p>
     <w:p>
@@ -1195,16 +969,25 @@
         <w:ind w:hanging="198"/>
       </w:pPr>
       <w:r>
-        <w:t xml:space="preserve">User requests token via </w:t>
+        <w:t>User requests</w:t>
+      </w:r>
+      <w:r>
+        <w:t xml:space="preserve"> the token</w:t>
+      </w:r>
+      <w:r>
+        <w:t xml:space="preserve"> via </w:t>
       </w:r>
       <w:r>
         <w:rPr>
           <w:rFonts w:ascii="Courier New" w:eastAsia="Courier New" w:hAnsi="Courier New" w:cs="Courier New"/>
         </w:rPr>
-        <w:t xml:space="preserve">/api/token </w:t>
-      </w:r>
-      <w:r>
-        <w:t>.</w:t>
+        <w:t>/api/</w:t>
+      </w:r>
+      <w:r>
+        <w:rPr>
+          <w:rFonts w:ascii="Courier New" w:eastAsia="Courier New" w:hAnsi="Courier New" w:cs="Courier New"/>
+        </w:rPr>
+        <w:t>token endpoint.</w:t>
       </w:r>
     </w:p>
     <w:p>
@@ -1256,7 +1039,7 @@
         <mc:AlternateContent>
           <mc:Choice Requires="wpg">
             <w:drawing>
-              <wp:anchor distT="0" distB="0" distL="114300" distR="114300" simplePos="0" relativeHeight="251661312" behindDoc="0" locked="0" layoutInCell="1" allowOverlap="1">
+              <wp:anchor distT="0" distB="0" distL="114300" distR="114300" simplePos="0" relativeHeight="251661312" behindDoc="0" locked="0" layoutInCell="1" allowOverlap="1" wp14:anchorId="5B8304B4" wp14:editId="4C5861D4">
                 <wp:simplePos x="0" y="0"/>
                 <wp:positionH relativeFrom="page">
                   <wp:posOffset>990600</wp:posOffset>
@@ -1358,6 +1141,9 @@
         <w:t xml:space="preserve">Mobile Server validates JWT via </w:t>
       </w:r>
       <w:r>
+        <w:t>/api</w:t>
+      </w:r>
+      <w:r>
         <w:rPr>
           <w:rFonts w:ascii="Courier New" w:eastAsia="Courier New" w:hAnsi="Courier New" w:cs="Courier New"/>
         </w:rPr>
@@ -1380,6 +1166,9 @@
         <w:t xml:space="preserve">Mobile Server retrieves user details via </w:t>
       </w:r>
       <w:r>
+        <w:t>/api/</w:t>
+      </w:r>
+      <w:r>
         <w:rPr>
           <w:rFonts w:ascii="Courier New" w:eastAsia="Courier New" w:hAnsi="Courier New" w:cs="Courier New"/>
         </w:rPr>
@@ -1443,10 +1232,7 @@
         <w:ind w:hanging="114"/>
       </w:pPr>
       <w:r>
-        <w:t>Introduce depende</w:t>
-      </w:r>
-      <w:r>
-        <w:t>ncy injection and Managed Identity.</w:t>
+        <w:t>Introduce dependency injection and Managed Identity.</w:t>
       </w:r>
     </w:p>
     <w:p>
@@ -1458,7 +1244,13 @@
         <w:ind w:hanging="114"/>
       </w:pPr>
       <w:r>
-        <w:t>Integrate AppInsights with OpenTelemetry.</w:t>
+        <w:t xml:space="preserve">Integrate AppInsights with </w:t>
+      </w:r>
+      <w:r>
+        <w:t>Open Telemetry</w:t>
+      </w:r>
+      <w:r>
+        <w:t>.</w:t>
       </w:r>
     </w:p>
     <w:p>
@@ -1536,7 +1328,13 @@
         <w:t>&lt;&gt;</w:t>
       </w:r>
       <w:r>
+        <w:rPr>
+          <w:rFonts w:ascii="Courier New" w:eastAsia="Courier New" w:hAnsi="Courier New" w:cs="Courier New"/>
+        </w:rPr>
         <w:t xml:space="preserve"> </w:t>
+      </w:r>
+      <w:r>
+        <w:t xml:space="preserve">HTTP </w:t>
       </w:r>
       <w:r>
         <w:t xml:space="preserve">GET request </w:t>
@@ -1581,10 +1379,7 @@
         <w:ind w:hanging="114"/>
       </w:pPr>
       <w:r>
-        <w:t>Fetch G</w:t>
-      </w:r>
-      <w:r>
-        <w:t>UID from the database</w:t>
+        <w:t>Fetch GUID from the database</w:t>
       </w:r>
     </w:p>
     <w:p>
@@ -1619,8 +1414,6 @@
       <w:r>
         <w:t xml:space="preserve"> claim</w:t>
       </w:r>
-      <w:bookmarkStart w:id="0" w:name="_GoBack"/>
-      <w:bookmarkEnd w:id="0"/>
     </w:p>
     <w:p>
       <w:pPr>
@@ -1654,6 +1447,9 @@
       </w:pPr>
       <w:r>
         <w:t xml:space="preserve">Update </w:t>
+      </w:r>
+      <w:r>
+        <w:t>/api</w:t>
       </w:r>
       <w:r>
         <w:rPr>
@@ -1694,7 +1490,7 @@
         <mc:AlternateContent>
           <mc:Choice Requires="wpg">
             <w:drawing>
-              <wp:anchor distT="0" distB="0" distL="114300" distR="114300" simplePos="0" relativeHeight="251662336" behindDoc="1" locked="0" layoutInCell="1" allowOverlap="1">
+              <wp:anchor distT="0" distB="0" distL="114300" distR="114300" simplePos="0" relativeHeight="251662336" behindDoc="1" locked="0" layoutInCell="1" allowOverlap="1" wp14:anchorId="75ADE631" wp14:editId="2B64E063">
                 <wp:simplePos x="0" y="0"/>
                 <wp:positionH relativeFrom="column">
                   <wp:posOffset>780929</wp:posOffset>
@@ -2831,14 +2627,27 @@
       <w:r>
         <w:rPr>
           <w:rFonts w:ascii="Courier New" w:eastAsia="Courier New" w:hAnsi="Courier New" w:cs="Courier New"/>
+          <w:b/>
+          <w:bCs/>
         </w:rPr>
         <w:t>sub</w:t>
       </w:r>
       <w:r>
-        <w:t xml:space="preserve"> and exchange it for the internal User ID • </w:t>
-      </w:r>
-      <w:r>
-        <w:t>Apply GUIDUserID resolution logic to all relevant endpoints.</w:t>
+        <w:rPr>
+          <w:rFonts w:ascii="Courier New" w:eastAsia="Courier New" w:hAnsi="Courier New" w:cs="Courier New"/>
+          <w:b/>
+          <w:bCs/>
+        </w:rPr>
+        <w:t xml:space="preserve"> claim</w:t>
+      </w:r>
+      <w:r>
+        <w:t xml:space="preserve"> and exchange it for the internal</w:t>
+      </w:r>
+      <w:r>
+        <w:t>ly stored</w:t>
+      </w:r>
+      <w:r>
+        <w:t xml:space="preserve"> User ID </w:t>
       </w:r>
     </w:p>
     <w:p>
@@ -2847,29 +2656,45 @@
           <w:ilvl w:val="0"/>
           <w:numId w:val="5"/>
         </w:numPr>
+        <w:spacing w:after="0" w:line="319" w:lineRule="auto"/>
         <w:ind w:hanging="114"/>
       </w:pPr>
       <w:r>
-        <w:t>Deploy via CI/CD to Azure App Service.</w:t>
+        <w:t xml:space="preserve"> Apply GUID</w:t>
+      </w:r>
+      <w:r>
+        <w:t>/</w:t>
+      </w:r>
+      <w:r>
+        <w:t xml:space="preserve">UserID </w:t>
+      </w:r>
+      <w:r>
+        <w:t>submition</w:t>
+      </w:r>
+      <w:r>
+        <w:t xml:space="preserve"> logic to all relevant endpoints</w:t>
+      </w:r>
+      <w:r>
+        <w:t xml:space="preserve"> but DO NOT LOG USER ID!</w:t>
       </w:r>
     </w:p>
     <w:p>
       <w:pPr>
+        <w:spacing w:after="0" w:line="319" w:lineRule="auto"/>
+        <w:ind w:left="585" w:firstLine="0"/>
+      </w:pPr>
+    </w:p>
+    <w:p>
+      <w:pPr>
+        <w:pStyle w:val="Heading2"/>
         <w:numPr>
           <w:ilvl w:val="0"/>
-          <w:numId w:val="5"/>
+          <w:numId w:val="0"/>
         </w:numPr>
-        <w:ind w:hanging="114"/>
-      </w:pPr>
-      <w:r>
-        <w:t>Rotate and revoke symmetric signing key previously shared with Mobile Server.</w:t>
-      </w:r>
-    </w:p>
-    <w:p>
-      <w:pPr>
-        <w:pStyle w:val="Heading2"/>
-        <w:ind w:left="341" w:hanging="356"/>
-      </w:pPr>
+      </w:pPr>
+      <w:r>
+        <w:t xml:space="preserve">6.2 </w:t>
+      </w:r>
       <w:r>
         <w:t>Mobile Server Changes</w:t>
       </w:r>
@@ -2883,7 +2708,19 @@
         <w:ind w:hanging="114"/>
       </w:pPr>
       <w:r>
-        <w:t xml:space="preserve">Remove dependency on the </w:t>
+        <w:t>Remove</w:t>
+      </w:r>
+      <w:r>
+        <w:t xml:space="preserve"> the</w:t>
+      </w:r>
+      <w:r>
+        <w:t xml:space="preserve"> dependenc</w:t>
+      </w:r>
+      <w:r>
+        <w:t>ies</w:t>
+      </w:r>
+      <w:r>
+        <w:t xml:space="preserve"> on the </w:t>
       </w:r>
       <w:r>
         <w:rPr>
@@ -2904,10 +2741,7 @@
         <w:ind w:hanging="114"/>
       </w:pPr>
       <w:r>
-        <w:t>For any operatio</w:t>
-      </w:r>
-      <w:r>
-        <w:t xml:space="preserve">n requiring User ID, call </w:t>
+        <w:t xml:space="preserve">For any operation requiring User ID, call </w:t>
       </w:r>
       <w:r>
         <w:rPr>
@@ -2946,7 +2780,7 @@
         <mc:AlternateContent>
           <mc:Choice Requires="wpg">
             <w:drawing>
-              <wp:inline distT="0" distB="0" distL="0" distR="0">
+              <wp:inline distT="0" distB="0" distL="0" distR="0" wp14:anchorId="5800EFBC" wp14:editId="36F9DADC">
                 <wp:extent cx="5578801" cy="1402852"/>
                 <wp:effectExtent l="0" t="0" r="0" b="0"/>
                 <wp:docPr id="3717" name="Group 3717"/>
@@ -4278,7 +4112,7 @@
           </mc:Choice>
           <mc:Fallback>
             <w:pict>
-              <v:group id="Group 3717" o:spid="_x0000_s1026" style="width:439.3pt;height:110.45pt;mso-position-horizontal-relative:char;mso-position-vertical-relative:line" coordsize="55788,14028" o:gfxdata="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">
+              <v:group w14:anchorId="5800EFBC" id="Group 3717" o:spid="_x0000_s1026" style="width:439.3pt;height:110.45pt;mso-position-horizontal-relative:char;mso-position-vertical-relative:line" coordsize="55788,14028" o:gfxdata="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">
                 <v:shape id="Shape 4134" o:spid="_x0000_s1027" style="position:absolute;top:13933;width:55788;height:95;visibility:visible;mso-wrap-style:square;v-text-anchor:top" coordsize="5578801,9525" o:gfxdata="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" path="m,l5578801,r,9525l,9525,,e" fillcolor="#bbb" stroked="f" strokeweight="0">
                   <v:stroke miterlimit="83231f" joinstyle="miter"/>
                   <v:path arrowok="t" textboxrect="0,0,5578801,9525"/>
@@ -4963,7 +4797,13 @@
         <w:t>Security:</w:t>
       </w:r>
       <w:r>
-        <w:t xml:space="preserve"> No personal data included in JWTs. All sensitive data transmitted only after authentication.</w:t>
+        <w:t xml:space="preserve"> No personal data included in JWTs. All sensitive data </w:t>
+      </w:r>
+      <w:r>
+        <w:t>is transmitted</w:t>
+      </w:r>
+      <w:r>
+        <w:t xml:space="preserve"> only after authentication.</w:t>
       </w:r>
     </w:p>
     <w:p>
@@ -4982,7 +4822,7 @@
         <mc:AlternateContent>
           <mc:Choice Requires="wpg">
             <w:drawing>
-              <wp:anchor distT="0" distB="0" distL="114300" distR="114300" simplePos="0" relativeHeight="251664384" behindDoc="1" locked="0" layoutInCell="1" allowOverlap="1">
+              <wp:anchor distT="0" distB="0" distL="114300" distR="114300" simplePos="0" relativeHeight="251664384" behindDoc="1" locked="0" layoutInCell="1" allowOverlap="1" wp14:anchorId="2A4E026A" wp14:editId="0DBF63D8">
                 <wp:simplePos x="0" y="0"/>
                 <wp:positionH relativeFrom="column">
                   <wp:posOffset>2481588</wp:posOffset>
@@ -5273,7 +5113,7 @@
         <mc:AlternateContent>
           <mc:Choice Requires="wpg">
             <w:drawing>
-              <wp:inline distT="0" distB="0" distL="0" distR="0">
+              <wp:inline distT="0" distB="0" distL="0" distR="0" wp14:anchorId="026605F4" wp14:editId="1EFF02C3">
                 <wp:extent cx="5578801" cy="9525"/>
                 <wp:effectExtent l="0" t="0" r="0" b="0"/>
                 <wp:docPr id="3718" name="Group 3718"/>
@@ -5402,8 +5242,6 @@
         <w:tblInd w:w="8" w:type="dxa"/>
         <w:tblCellMar>
           <w:top w:w="61" w:type="dxa"/>
-          <w:left w:w="0" w:type="dxa"/>
-          <w:bottom w:w="0" w:type="dxa"/>
           <w:right w:w="115" w:type="dxa"/>
         </w:tblCellMar>
         <w:tblLook w:val="04A0" w:firstRow="1" w:lastRow="0" w:firstColumn="1" w:lastColumn="0" w:noHBand="0" w:noVBand="1"/>
@@ -5441,289 +5279,7 @@
               <mc:AlternateContent>
                 <mc:Choice Requires="wpg">
                   <w:drawing>
-                    <wp:anchor distT="0" distB="0" distL="114300" distR="114300" simplePos="0" relativeHeight="251665408" behindDoc="1" locked="0" layoutInCell="1" allowOverlap="1">
-                      <wp:simplePos x="0" y="0"/>
-                      <wp:positionH relativeFrom="column">
-                        <wp:posOffset>2173616</wp:posOffset>
-                      </wp:positionH>
-                      <wp:positionV relativeFrom="paragraph">
-                        <wp:posOffset>-22172</wp:posOffset>
-                      </wp:positionV>
-                      <wp:extent cx="116216" cy="209550"/>
-                      <wp:effectExtent l="0" t="0" r="0" b="0"/>
-                      <wp:wrapNone/>
-                      <wp:docPr id="3559" name="Group 3559"/>
-                      <wp:cNvGraphicFramePr/>
-                      <a:graphic xmlns:a="http://schemas.openxmlformats.org/drawingml/2006/main">
-                        <a:graphicData uri="http://schemas.microsoft.com/office/word/2010/wordprocessingGroup">
-                          <wpg:wgp>
-                            <wpg:cNvGrpSpPr/>
-                            <wpg:grpSpPr>
-                              <a:xfrm>
-                                <a:off x="0" y="0"/>
-                                <a:ext cx="116216" cy="209550"/>
-                                <a:chOff x="0" y="0"/>
-                                <a:chExt cx="116216" cy="209550"/>
-                              </a:xfrm>
-                            </wpg:grpSpPr>
-                            <wps:wsp>
-                              <wps:cNvPr id="315" name="Shape 315"/>
-                              <wps:cNvSpPr/>
-                              <wps:spPr>
-                                <a:xfrm>
-                                  <a:off x="11192" y="191631"/>
-                                  <a:ext cx="105024" cy="17919"/>
-                                </a:xfrm>
-                                <a:custGeom>
-                                  <a:avLst/>
-                                  <a:gdLst/>
-                                  <a:ahLst/>
-                                  <a:cxnLst/>
-                                  <a:rect l="0" t="0" r="0" b="0"/>
-                                  <a:pathLst>
-                                    <a:path w="105024" h="17919">
-                                      <a:moveTo>
-                                        <a:pt x="6727" y="0"/>
-                                      </a:moveTo>
-                                      <a:lnTo>
-                                        <a:pt x="6727" y="0"/>
-                                      </a:lnTo>
-                                      <a:cubicBezTo>
-                                        <a:pt x="11906" y="5180"/>
-                                        <a:pt x="19050" y="8394"/>
-                                        <a:pt x="26908" y="8394"/>
-                                      </a:cubicBezTo>
-                                      <a:lnTo>
-                                        <a:pt x="105024" y="8394"/>
-                                      </a:lnTo>
-                                      <a:lnTo>
-                                        <a:pt x="105024" y="17919"/>
-                                      </a:lnTo>
-                                      <a:lnTo>
-                                        <a:pt x="26908" y="17919"/>
-                                      </a:lnTo>
-                                      <a:cubicBezTo>
-                                        <a:pt x="16431" y="17919"/>
-                                        <a:pt x="6906" y="13633"/>
-                                        <a:pt x="0" y="6727"/>
-                                      </a:cubicBezTo>
-                                      <a:lnTo>
-                                        <a:pt x="0" y="6727"/>
-                                      </a:lnTo>
-                                      <a:lnTo>
-                                        <a:pt x="6727" y="0"/>
-                                      </a:lnTo>
-                                      <a:close/>
-                                    </a:path>
-                                  </a:pathLst>
-                                </a:custGeom>
-                                <a:ln w="0" cap="flat">
-                                  <a:miter lim="127000"/>
-                                </a:ln>
-                              </wps:spPr>
-                              <wps:style>
-                                <a:lnRef idx="0">
-                                  <a:srgbClr val="000000">
-                                    <a:alpha val="0"/>
-                                  </a:srgbClr>
-                                </a:lnRef>
-                                <a:fillRef idx="1">
-                                  <a:srgbClr val="BBBBBB"/>
-                                </a:fillRef>
-                                <a:effectRef idx="0">
-                                  <a:scrgbClr r="0" g="0" b="0"/>
-                                </a:effectRef>
-                                <a:fontRef idx="none"/>
-                              </wps:style>
-                              <wps:bodyPr/>
-                            </wps:wsp>
-                            <wps:wsp>
-                              <wps:cNvPr id="317" name="Shape 317"/>
-                              <wps:cNvSpPr/>
-                              <wps:spPr>
-                                <a:xfrm>
-                                  <a:off x="0" y="11192"/>
-                                  <a:ext cx="17919" cy="187166"/>
-                                </a:xfrm>
-                                <a:custGeom>
-                                  <a:avLst/>
-                                  <a:gdLst/>
-                                  <a:ahLst/>
-                                  <a:cxnLst/>
-                                  <a:rect l="0" t="0" r="0" b="0"/>
-                                  <a:pathLst>
-                                    <a:path w="17919" h="187166">
-                                      <a:moveTo>
-                                        <a:pt x="11192" y="0"/>
-                                      </a:moveTo>
-                                      <a:lnTo>
-                                        <a:pt x="11192" y="0"/>
-                                      </a:lnTo>
-                                      <a:lnTo>
-                                        <a:pt x="17919" y="6727"/>
-                                      </a:lnTo>
-                                      <a:cubicBezTo>
-                                        <a:pt x="12740" y="11906"/>
-                                        <a:pt x="9525" y="19050"/>
-                                        <a:pt x="9525" y="26908"/>
-                                      </a:cubicBezTo>
-                                      <a:lnTo>
-                                        <a:pt x="9525" y="160258"/>
-                                      </a:lnTo>
-                                      <a:cubicBezTo>
-                                        <a:pt x="9525" y="164187"/>
-                                        <a:pt x="10329" y="167938"/>
-                                        <a:pt x="11780" y="171353"/>
-                                      </a:cubicBezTo>
-                                      <a:lnTo>
-                                        <a:pt x="17919" y="180439"/>
-                                      </a:lnTo>
-                                      <a:lnTo>
-                                        <a:pt x="11192" y="187166"/>
-                                      </a:lnTo>
-                                      <a:lnTo>
-                                        <a:pt x="3006" y="175052"/>
-                                      </a:lnTo>
-                                      <a:cubicBezTo>
-                                        <a:pt x="1072" y="170498"/>
-                                        <a:pt x="0" y="165497"/>
-                                        <a:pt x="0" y="160258"/>
-                                      </a:cubicBezTo>
-                                      <a:lnTo>
-                                        <a:pt x="0" y="26908"/>
-                                      </a:lnTo>
-                                      <a:cubicBezTo>
-                                        <a:pt x="0" y="16431"/>
-                                        <a:pt x="4286" y="6906"/>
-                                        <a:pt x="11192" y="0"/>
-                                      </a:cubicBezTo>
-                                      <a:close/>
-                                    </a:path>
-                                  </a:pathLst>
-                                </a:custGeom>
-                                <a:ln w="0" cap="flat">
-                                  <a:miter lim="127000"/>
-                                </a:ln>
-                              </wps:spPr>
-                              <wps:style>
-                                <a:lnRef idx="0">
-                                  <a:srgbClr val="000000">
-                                    <a:alpha val="0"/>
-                                  </a:srgbClr>
-                                </a:lnRef>
-                                <a:fillRef idx="1">
-                                  <a:srgbClr val="BBBBBB"/>
-                                </a:fillRef>
-                                <a:effectRef idx="0">
-                                  <a:scrgbClr r="0" g="0" b="0"/>
-                                </a:effectRef>
-                                <a:fontRef idx="none"/>
-                              </wps:style>
-                              <wps:bodyPr/>
-                            </wps:wsp>
-                            <wps:wsp>
-                              <wps:cNvPr id="319" name="Shape 319"/>
-                              <wps:cNvSpPr/>
-                              <wps:spPr>
-                                <a:xfrm>
-                                  <a:off x="11192" y="0"/>
-                                  <a:ext cx="105024" cy="17919"/>
-                                </a:xfrm>
-                                <a:custGeom>
-                                  <a:avLst/>
-                                  <a:gdLst/>
-                                  <a:ahLst/>
-                                  <a:cxnLst/>
-                                  <a:rect l="0" t="0" r="0" b="0"/>
-                                  <a:pathLst>
-                                    <a:path w="105024" h="17919">
-                                      <a:moveTo>
-                                        <a:pt x="26908" y="0"/>
-                                      </a:moveTo>
-                                      <a:lnTo>
-                                        <a:pt x="105024" y="0"/>
-                                      </a:lnTo>
-                                      <a:lnTo>
-                                        <a:pt x="105024" y="9525"/>
-                                      </a:lnTo>
-                                      <a:lnTo>
-                                        <a:pt x="26908" y="9525"/>
-                                      </a:lnTo>
-                                      <a:cubicBezTo>
-                                        <a:pt x="19050" y="9525"/>
-                                        <a:pt x="11906" y="12740"/>
-                                        <a:pt x="6727" y="17919"/>
-                                      </a:cubicBezTo>
-                                      <a:lnTo>
-                                        <a:pt x="0" y="11192"/>
-                                      </a:lnTo>
-                                      <a:lnTo>
-                                        <a:pt x="12115" y="3006"/>
-                                      </a:lnTo>
-                                      <a:cubicBezTo>
-                                        <a:pt x="16669" y="1072"/>
-                                        <a:pt x="21669" y="0"/>
-                                        <a:pt x="26908" y="0"/>
-                                      </a:cubicBezTo>
-                                      <a:close/>
-                                    </a:path>
-                                  </a:pathLst>
-                                </a:custGeom>
-                                <a:ln w="0" cap="flat">
-                                  <a:miter lim="127000"/>
-                                </a:ln>
-                              </wps:spPr>
-                              <wps:style>
-                                <a:lnRef idx="0">
-                                  <a:srgbClr val="000000">
-                                    <a:alpha val="0"/>
-                                  </a:srgbClr>
-                                </a:lnRef>
-                                <a:fillRef idx="1">
-                                  <a:srgbClr val="BBBBBB"/>
-                                </a:fillRef>
-                                <a:effectRef idx="0">
-                                  <a:scrgbClr r="0" g="0" b="0"/>
-                                </a:effectRef>
-                                <a:fontRef idx="none"/>
-                              </wps:style>
-                              <wps:bodyPr/>
-                            </wps:wsp>
-                          </wpg:wgp>
-                        </a:graphicData>
-                      </a:graphic>
-                    </wp:anchor>
-                  </w:drawing>
-                </mc:Choice>
-                <mc:Fallback xmlns:a="http://schemas.openxmlformats.org/drawingml/2006/main">
-                  <w:pict>
-                    <v:group id="Group 3559" style="width:9.15088pt;height:16.5pt;position:absolute;z-index:-2147483569;mso-position-horizontal-relative:text;mso-position-horizontal:absolute;margin-left:171.151pt;mso-position-vertical-relative:text;margin-top:-1.74591pt;" coordsize="1162,2095">
-                      <v:shape id="Shape 315" style="position:absolute;width:1050;height:179;left:111;top:1916;" coordsize="105024,17919" path="m6727,0l6727,0c11906,5180,19050,8394,26908,8394l105024,8394l105024,17919l26908,17919c16431,17919,6906,13633,0,6727l0,6727l6727,0x">
-                        <v:stroke weight="0pt" endcap="flat" joinstyle="miter" miterlimit="10" on="false" color="#000000" opacity="0"/>
-                        <v:fill on="true" color="#bbbbbb"/>
-                      </v:shape>
-                      <v:shape id="Shape 317" style="position:absolute;width:179;height:1871;left:0;top:111;" coordsize="17919,187166" path="m11192,0l11192,0l17919,6727c12740,11906,9525,19050,9525,26908l9525,160258c9525,164187,10329,167938,11780,171353l17919,180439l11192,187166l3006,175052c1072,170498,0,165497,0,160258l0,26908c0,16431,4286,6906,11192,0x">
-                        <v:stroke weight="0pt" endcap="flat" joinstyle="miter" miterlimit="10" on="false" color="#000000" opacity="0"/>
-                        <v:fill on="true" color="#bbbbbb"/>
-                      </v:shape>
-                      <v:shape id="Shape 319" style="position:absolute;width:1050;height:179;left:111;top:0;" coordsize="105024,17919" path="m26908,0l105024,0l105024,9525l26908,9525c19050,9525,11906,12740,6727,17919l0,11192l12115,3006c16669,1072,21669,0,26908,0x">
-                        <v:stroke weight="0pt" endcap="flat" joinstyle="miter" miterlimit="10" on="false" color="#000000" opacity="0"/>
-                        <v:fill on="true" color="#bbbbbb"/>
-                      </v:shape>
-                    </v:group>
-                  </w:pict>
-                </mc:Fallback>
-              </mc:AlternateContent>
-            </w:r>
-            <w:r>
-              <w:rPr>
-                <w:noProof/>
-                <w:sz w:val="22"/>
-              </w:rPr>
-              <mc:AlternateContent>
-                <mc:Choice Requires="wpg">
-                  <w:drawing>
-                    <wp:anchor distT="0" distB="0" distL="114300" distR="114300" simplePos="0" relativeHeight="251666432" behindDoc="1" locked="0" layoutInCell="1" allowOverlap="1">
+                    <wp:anchor distT="0" distB="0" distL="114300" distR="114300" simplePos="0" relativeHeight="251666432" behindDoc="1" locked="0" layoutInCell="1" allowOverlap="1" wp14:anchorId="64CBCBCE" wp14:editId="43D17104">
                       <wp:simplePos x="0" y="0"/>
                       <wp:positionH relativeFrom="column">
                         <wp:posOffset>100013</wp:posOffset>
@@ -5974,20 +5530,20 @@
                     </wp:anchor>
                   </w:drawing>
                 </mc:Choice>
-                <mc:Fallback xmlns:a="http://schemas.openxmlformats.org/drawingml/2006/main">
+                <mc:Fallback>
                   <w:pict>
-                    <v:group id="Group 3560" style="width:68.5605pt;height:16.5pt;position:absolute;z-index:-2147483565;mso-position-horizontal-relative:text;mso-position-horizontal:absolute;margin-left:7.875pt;mso-position-vertical-relative:text;margin-top:12.1701pt;" coordsize="8707,2095">
-                      <v:shape id="Shape 322" style="position:absolute;width:8595;height:179;left:0;top:1916;" coordsize="859527,17919" path="m852800,0l859527,6727l859527,6727c852621,13633,843096,17919,832619,17919l0,17919l0,8394l832619,8394c840477,8394,847621,5180,852800,0l852800,0x">
-                        <v:stroke weight="0pt" endcap="flat" joinstyle="miter" miterlimit="10" on="false" color="#000000" opacity="0"/>
-                        <v:fill on="true" color="#bbbbbb"/>
+                    <v:group w14:anchorId="7CC7B74F" id="Group 3560" o:spid="_x0000_s1026" style="position:absolute;margin-left:7.9pt;margin-top:12.15pt;width:68.55pt;height:16.5pt;z-index:-251650048" coordsize="8707,2095" o:gfxdata="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">
+                      <v:shape id="Shape 322" o:spid="_x0000_s1027" style="position:absolute;top:1916;width:8595;height:179;visibility:visible;mso-wrap-style:square;v-text-anchor:top" coordsize="859527,17919" o:gfxdata="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" path="m852800,r6727,6727l859527,6727v-6906,6906,-16431,11192,-26908,11192l,17919,,8394r832619,c840477,8394,847621,5180,852800,r,xe" fillcolor="#bbb" stroked="f" strokeweight="0">
+                        <v:stroke miterlimit="83231f" joinstyle="miter"/>
+                        <v:path arrowok="t" textboxrect="0,0,859527,17919"/>
                       </v:shape>
-                      <v:shape id="Shape 324" style="position:absolute;width:179;height:1871;left:8528;top:111;" coordsize="17919,187166" path="m6727,0c13633,6906,17919,16431,17919,26908l17919,160258c17919,165497,16847,170498,14913,175052l6727,187166l0,180439l6139,171353c7590,167938,8394,164187,8394,160258l8394,26908c8394,19050,5179,11906,0,6727l6727,0x">
-                        <v:stroke weight="0pt" endcap="flat" joinstyle="miter" miterlimit="10" on="false" color="#000000" opacity="0"/>
-                        <v:fill on="true" color="#bbbbbb"/>
+                      <v:shape id="Shape 324" o:spid="_x0000_s1028" style="position:absolute;left:8528;top:111;width:179;height:1872;visibility:visible;mso-wrap-style:square;v-text-anchor:top" coordsize="17919,187166" o:gfxdata="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" path="m6727,v6906,6906,11192,16431,11192,26908l17919,160258v,5239,-1072,10240,-3006,14794l6727,187166,,180439r6139,-9086c7590,167938,8394,164187,8394,160258r,-133350c8394,19050,5179,11906,,6727l6727,xe" fillcolor="#bbb" stroked="f" strokeweight="0">
+                        <v:stroke miterlimit="83231f" joinstyle="miter"/>
+                        <v:path arrowok="t" textboxrect="0,0,17919,187166"/>
                       </v:shape>
-                      <v:shape id="Shape 326" style="position:absolute;width:8595;height:179;left:0;top:0;" coordsize="859527,17919" path="m0,0l832619,0c837858,0,842858,1072,847412,3006l859527,11192l852800,17919c847621,12740,840477,9525,832619,9525l0,9525l0,0x">
-                        <v:stroke weight="0pt" endcap="flat" joinstyle="miter" miterlimit="10" on="false" color="#000000" opacity="0"/>
-                        <v:fill on="true" color="#bbbbbb"/>
+                      <v:shape id="Shape 326" o:spid="_x0000_s1029" style="position:absolute;width:8595;height:179;visibility:visible;mso-wrap-style:square;v-text-anchor:top" coordsize="859527,17919" o:gfxdata="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" path="m,l832619,v5239,,10239,1072,14793,3006l859527,11192r-6727,6727c847621,12740,840477,9525,832619,9525l,9525,,xe" fillcolor="#bbb" stroked="f" strokeweight="0">
+                        <v:stroke miterlimit="83231f" joinstyle="miter"/>
+                        <v:path arrowok="t" textboxrect="0,0,859527,17919"/>
                       </v:shape>
                     </v:group>
                   </w:pict>
@@ -6210,7 +5766,7 @@
         <mc:AlternateContent>
           <mc:Choice Requires="wpg">
             <w:drawing>
-              <wp:inline distT="0" distB="0" distL="0" distR="0">
+              <wp:inline distT="0" distB="0" distL="0" distR="0" wp14:anchorId="060EAFF4" wp14:editId="7C80D89D">
                 <wp:extent cx="5578801" cy="9525"/>
                 <wp:effectExtent l="0" t="0" r="0" b="0"/>
                 <wp:docPr id="3719" name="Group 3719"/>
@@ -6325,7 +5881,7 @@
         <mc:AlternateContent>
           <mc:Choice Requires="wpg">
             <w:drawing>
-              <wp:inline distT="0" distB="0" distL="0" distR="0">
+              <wp:inline distT="0" distB="0" distL="0" distR="0" wp14:anchorId="7602E8FB" wp14:editId="68B0DF64">
                 <wp:extent cx="5578801" cy="883219"/>
                 <wp:effectExtent l="0" t="0" r="0" b="0"/>
                 <wp:docPr id="3720" name="Group 3720"/>
@@ -7110,7 +6666,7 @@
           </mc:Choice>
           <mc:Fallback>
             <w:pict>
-              <v:group id="Group 3720" o:spid="_x0000_s1049" style="width:439.3pt;height:69.55pt;mso-position-horizontal-relative:char;mso-position-vertical-relative:line" coordsize="55788,8832" o:gfxdata="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">
+              <v:group w14:anchorId="7602E8FB" id="Group 3720" o:spid="_x0000_s1049" style="width:439.3pt;height:69.55pt;mso-position-horizontal-relative:char;mso-position-vertical-relative:line" coordsize="55788,8832" o:gfxdata="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">
                 <v:shape id="Shape 4302" o:spid="_x0000_s1050" style="position:absolute;top:8736;width:55788;height:96;visibility:visible;mso-wrap-style:square;v-text-anchor:top" coordsize="5578801,9525" o:gfxdata="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" path="m,l5578801,r,9525l,9525,,e" fillcolor="#bbb" stroked="f" strokeweight="0">
                   <v:stroke miterlimit="83231f" joinstyle="miter"/>
                   <v:path arrowok="t" textboxrect="0,0,5578801,9525"/>
@@ -7532,7 +7088,7 @@
         <w:ind w:left="441" w:hanging="456"/>
       </w:pPr>
       <w:r>
-        <w:t>Deployment Plan</w:t>
+        <w:t>Deployment</w:t>
       </w:r>
     </w:p>
     <w:p>
@@ -7544,7 +7100,22 @@
         <w:ind w:hanging="114"/>
       </w:pPr>
       <w:r>
-        <w:t>Prepare CI/CD pipelines</w:t>
+        <w:t xml:space="preserve">MIDAS server should be deployed in LAN network (IIS on </w:t>
+      </w:r>
+      <w:r>
+        <w:rPr>
+          <w:b/>
+          <w:bCs/>
+          <w:i/>
+          <w:iCs/>
+        </w:rPr>
+        <w:t>integ-ppr/prd</w:t>
+      </w:r>
+      <w:r>
+        <w:t>) it should have access to TLV HR databases the deployed “in campus”. Publish it from the develop</w:t>
+      </w:r>
+      <w:r>
+        <w:t>ment environment as a package to the corresponding IIS directory.</w:t>
       </w:r>
     </w:p>
     <w:p>
@@ -7556,19 +7127,10 @@
         <w:ind w:hanging="114"/>
       </w:pPr>
       <w:r>
-        <w:t xml:space="preserve">Deploy </w:t>
-      </w:r>
-      <w:r>
-        <w:t>Midas</w:t>
-      </w:r>
-      <w:r>
-        <w:t xml:space="preserve"> server to Azure App Service</w:t>
-      </w:r>
-      <w:r>
-        <w:t xml:space="preserve"> (Web App)</w:t>
-      </w:r>
-      <w:r>
-        <w:t xml:space="preserve"> with Managed Identity</w:t>
+        <w:t>MIDAS server is exposed to external clients via Azure API Management. Campus LAN is accessible from there due to Azure VNET architecture</w:t>
+      </w:r>
+      <w:r>
+        <w:t>. Check the corresponding entry does exist in PPR/PROD environments independently.</w:t>
       </w:r>
     </w:p>
     <w:p>
@@ -7580,7 +7142,7 @@
         <w:ind w:hanging="114"/>
       </w:pPr>
       <w:r>
-        <w:t>Perform configuration validation in staging</w:t>
+        <w:t>MIDAS server has the App Registration in Azure Entra ID and uses it to get access to Azure KeyVault (with app secret stored locally)</w:t>
       </w:r>
     </w:p>
     <w:p>
@@ -7592,7 +7154,7 @@
         <w:ind w:hanging="114"/>
       </w:pPr>
       <w:r>
-        <w:t>Deploy Mobile Server updates</w:t>
+        <w:t>There are distinct PPR/DEV environments for TLV HR databases (Ofek system). The connection string to these stores looks different and should be maintained per environment.</w:t>
       </w:r>
     </w:p>
     <w:p>
@@ -7601,19 +7163,34 @@
           <w:ilvl w:val="0"/>
           <w:numId w:val="8"/>
         </w:numPr>
-        <w:spacing w:after="71"/>
         <w:ind w:hanging="114"/>
       </w:pPr>
       <w:r>
-        <w:t>Activate RSA256 signing and GUID-based tokens</w:t>
+        <w:t>Do not deploy without Unit Test completed for PPR environment. Violating this rule should stop further deployment at early stage.</w:t>
       </w:r>
     </w:p>
     <w:p>
       <w:pPr>
+        <w:pStyle w:val="ListParagraph"/>
+        <w:numPr>
+          <w:ilvl w:val="0"/>
+          <w:numId w:val="8"/>
+        </w:numPr>
         <w:spacing w:after="319" w:line="259" w:lineRule="auto"/>
-        <w:ind w:left="0" w:firstLine="0"/>
         <w:jc w:val="left"/>
       </w:pPr>
+      <w:r>
+        <w:t xml:space="preserve">DO NOT TEST AGAINST PRODUCTION ENVIRONMENT. Carefully exclude the </w:t>
+      </w:r>
+      <w:r>
+        <w:t xml:space="preserve">production </w:t>
+      </w:r>
+      <w:r>
+        <w:t xml:space="preserve">configuration files from </w:t>
+      </w:r>
+      <w:r>
+        <w:t>any repository and shared sources.</w:t>
+      </w:r>
       <w:r>
         <w:rPr>
           <w:noProof/>
@@ -7622,7 +7199,7 @@
         <mc:AlternateContent>
           <mc:Choice Requires="wpg">
             <w:drawing>
-              <wp:inline distT="0" distB="0" distL="0" distR="0">
+              <wp:inline distT="0" distB="0" distL="0" distR="0" wp14:anchorId="6476E30E" wp14:editId="3FF18739">
                 <wp:extent cx="5578801" cy="9525"/>
                 <wp:effectExtent l="0" t="0" r="0" b="0"/>
                 <wp:docPr id="3084" name="Group 3084"/>
@@ -7718,10 +7295,8 @@
         <w:ind w:left="441" w:hanging="456"/>
       </w:pPr>
       <w:r>
-        <w:t>Open Questions / Pending</w:t>
-      </w:r>
-      <w:r>
-        <w:t xml:space="preserve"> Items</w:t>
+        <w:lastRenderedPageBreak/>
+        <w:t>Open Questions / Pending Items</w:t>
       </w:r>
     </w:p>
     <w:p>
@@ -7787,7 +7362,7 @@
         <mc:AlternateContent>
           <mc:Choice Requires="wpg">
             <w:drawing>
-              <wp:inline distT="0" distB="0" distL="0" distR="0">
+              <wp:inline distT="0" distB="0" distL="0" distR="0" wp14:anchorId="2FDD6834" wp14:editId="5BF36C34">
                 <wp:extent cx="5578801" cy="9525"/>
                 <wp:effectExtent l="0" t="0" r="0" b="0"/>
                 <wp:docPr id="3085" name="Group 3085"/>
@@ -7883,7 +7458,6 @@
         <w:ind w:left="441" w:hanging="456"/>
       </w:pPr>
       <w:r>
-        <w:lastRenderedPageBreak/>
         <w:t>Conclusion</w:t>
       </w:r>
     </w:p>
@@ -7892,10 +7466,7 @@
         <w:spacing w:after="65"/>
       </w:pPr>
       <w:r>
-        <w:t>This design provides a secure, scalable, and privacy-compliant approach for</w:t>
-      </w:r>
-      <w:r>
-        <w:t xml:space="preserve"> eliminating personal information from JWT tokens used by Digitel Ovdim. By adopting server-generated identifiers, centralizing sensitive-data access, and implementing strong cryptographic standards, the system becomes significantly more robust and secure.</w:t>
+        <w:t>This design provides a secure, scalable, and privacy-compliant approach for eliminating personal information from JWT tokens used by Digitel Ovdim. By adopting server-generated identifiers, centralizing sensitive-data access, and implementing strong cryptographic standards, the system becomes significantly more robust and secure.</w:t>
       </w:r>
     </w:p>
     <w:p>
@@ -7912,7 +7483,7 @@
         <mc:AlternateContent>
           <mc:Choice Requires="wpg">
             <w:drawing>
-              <wp:inline distT="0" distB="0" distL="0" distR="0">
+              <wp:inline distT="0" distB="0" distL="0" distR="0" wp14:anchorId="248AF483" wp14:editId="01D31578">
                 <wp:extent cx="5578801" cy="9525"/>
                 <wp:effectExtent l="0" t="0" r="0" b="0"/>
                 <wp:docPr id="3086" name="Group 3086"/>
@@ -8028,7 +7599,7 @@
 </file>
 
 <file path=word/endnotes.xml><?xml version="1.0" encoding="utf-8"?>
-<w:endnotes xmlns:wpc="http://schemas.microsoft.com/office/word/2010/wordprocessingCanvas" xmlns:cx="http://schemas.microsoft.com/office/drawing/2014/chartex" xmlns:cx1="http://schemas.microsoft.com/office/drawing/2015/9/8/chartex" xmlns:mc="http://schemas.openxmlformats.org/markup-compatibility/2006" xmlns:o="urn:schemas-microsoft-com:office:office" xmlns:r="http://schemas.openxmlformats.org/officeDocument/2006/relationships" xmlns:m="http://schemas.openxmlformats.org/officeDocument/2006/math" xmlns:v="urn:schemas-microsoft-com:vml" xmlns:wp14="http://schemas.microsoft.com/office/word/2010/wordprocessingDrawing" xmlns:wp="http://schemas.openxmlformats.org/drawingml/2006/wordprocessingDrawing" xmlns:w10="urn:schemas-microsoft-com:office:word" xmlns:w="http://schemas.openxmlformats.org/wordprocessingml/2006/main" xmlns:w14="http://schemas.microsoft.com/office/word/2010/wordml" xmlns:w15="http://schemas.microsoft.com/office/word/2012/wordml" xmlns:w16se="http://schemas.microsoft.com/office/word/2015/wordml/symex" xmlns:wpg="http://schemas.microsoft.com/office/word/2010/wordprocessingGroup" xmlns:wpi="http://schemas.microsoft.com/office/word/2010/wordprocessingInk" xmlns:wne="http://schemas.microsoft.com/office/word/2006/wordml" xmlns:wps="http://schemas.microsoft.com/office/word/2010/wordprocessingShape" mc:Ignorable="w14 w15 w16se wp14">
+<w:endnotes xmlns:wpc="http://schemas.microsoft.com/office/word/2010/wordprocessingCanvas" xmlns:cx="http://schemas.microsoft.com/office/drawing/2014/chartex" xmlns:cx1="http://schemas.microsoft.com/office/drawing/2015/9/8/chartex" xmlns:cx2="http://schemas.microsoft.com/office/drawing/2015/10/21/chartex" xmlns:cx3="http://schemas.microsoft.com/office/drawing/2016/5/9/chartex" xmlns:cx4="http://schemas.microsoft.com/office/drawing/2016/5/10/chartex" xmlns:cx5="http://schemas.microsoft.com/office/drawing/2016/5/11/chartex" xmlns:cx6="http://schemas.microsoft.com/office/drawing/2016/5/12/chartex" xmlns:cx7="http://schemas.microsoft.com/office/drawing/2016/5/13/chartex" xmlns:cx8="http://schemas.microsoft.com/office/drawing/2016/5/14/chartex" xmlns:mc="http://schemas.openxmlformats.org/markup-compatibility/2006" xmlns:aink="http://schemas.microsoft.com/office/drawing/2016/ink" xmlns:am3d="http://schemas.microsoft.com/office/drawing/2017/model3d" xmlns:o="urn:schemas-microsoft-com:office:office" xmlns:oel="http://schemas.microsoft.com/office/2019/extlst" xmlns:r="http://schemas.openxmlformats.org/officeDocument/2006/relationships" xmlns:m="http://schemas.openxmlformats.org/officeDocument/2006/math" xmlns:v="urn:schemas-microsoft-com:vml" xmlns:wp14="http://schemas.microsoft.com/office/word/2010/wordprocessingDrawing" xmlns:wp="http://schemas.openxmlformats.org/drawingml/2006/wordprocessingDrawing" xmlns:w10="urn:schemas-microsoft-com:office:word" xmlns:w="http://schemas.openxmlformats.org/wordprocessingml/2006/main" xmlns:w14="http://schemas.microsoft.com/office/word/2010/wordml" xmlns:w15="http://schemas.microsoft.com/office/word/2012/wordml" xmlns:w16cex="http://schemas.microsoft.com/office/word/2018/wordml/cex" xmlns:w16cid="http://schemas.microsoft.com/office/word/2016/wordml/cid" xmlns:w16="http://schemas.microsoft.com/office/word/2018/wordml" xmlns:w16du="http://schemas.microsoft.com/office/word/2023/wordml/word16du" xmlns:w16sdtdh="http://schemas.microsoft.com/office/word/2020/wordml/sdtdatahash" xmlns:w16sdtfl="http://schemas.microsoft.com/office/word/2024/wordml/sdtformatlock" xmlns:w16se="http://schemas.microsoft.com/office/word/2015/wordml/symex" xmlns:wpg="http://schemas.microsoft.com/office/word/2010/wordprocessingGroup" xmlns:wpi="http://schemas.microsoft.com/office/word/2010/wordprocessingInk" xmlns:wne="http://schemas.microsoft.com/office/word/2006/wordml" xmlns:wps="http://schemas.microsoft.com/office/word/2010/wordprocessingShape" mc:Ignorable="w14 w15 w16se w16cid w16 w16cex w16sdtdh w16sdtfl w16du wp14">
   <w:endnote w:type="separator" w:id="-1">
     <w:p>
       <w:pPr>
@@ -8053,7 +7624,7 @@
 </file>
 
 <file path=word/footer1.xml><?xml version="1.0" encoding="utf-8"?>
-<w:ftr xmlns:wpc="http://schemas.microsoft.com/office/word/2010/wordprocessingCanvas" xmlns:cx="http://schemas.microsoft.com/office/drawing/2014/chartex" xmlns:cx1="http://schemas.microsoft.com/office/drawing/2015/9/8/chartex" xmlns:mc="http://schemas.openxmlformats.org/markup-compatibility/2006" xmlns:o="urn:schemas-microsoft-com:office:office" xmlns:r="http://schemas.openxmlformats.org/officeDocument/2006/relationships" xmlns:m="http://schemas.openxmlformats.org/officeDocument/2006/math" xmlns:v="urn:schemas-microsoft-com:vml" xmlns:wp14="http://schemas.microsoft.com/office/word/2010/wordprocessingDrawing" xmlns:wp="http://schemas.openxmlformats.org/drawingml/2006/wordprocessingDrawing" xmlns:w10="urn:schemas-microsoft-com:office:word" xmlns:w="http://schemas.openxmlformats.org/wordprocessingml/2006/main" xmlns:w14="http://schemas.microsoft.com/office/word/2010/wordml" xmlns:w15="http://schemas.microsoft.com/office/word/2012/wordml" xmlns:w16se="http://schemas.microsoft.com/office/word/2015/wordml/symex" xmlns:wpg="http://schemas.microsoft.com/office/word/2010/wordprocessingGroup" xmlns:wpi="http://schemas.microsoft.com/office/word/2010/wordprocessingInk" xmlns:wne="http://schemas.microsoft.com/office/word/2006/wordml" xmlns:wps="http://schemas.microsoft.com/office/word/2010/wordprocessingShape" mc:Ignorable="w14 w15 w16se wp14">
+<w:ftr xmlns:wpc="http://schemas.microsoft.com/office/word/2010/wordprocessingCanvas" xmlns:cx="http://schemas.microsoft.com/office/drawing/2014/chartex" xmlns:cx1="http://schemas.microsoft.com/office/drawing/2015/9/8/chartex" xmlns:cx2="http://schemas.microsoft.com/office/drawing/2015/10/21/chartex" xmlns:cx3="http://schemas.microsoft.com/office/drawing/2016/5/9/chartex" xmlns:cx4="http://schemas.microsoft.com/office/drawing/2016/5/10/chartex" xmlns:cx5="http://schemas.microsoft.com/office/drawing/2016/5/11/chartex" xmlns:cx6="http://schemas.microsoft.com/office/drawing/2016/5/12/chartex" xmlns:cx7="http://schemas.microsoft.com/office/drawing/2016/5/13/chartex" xmlns:cx8="http://schemas.microsoft.com/office/drawing/2016/5/14/chartex" xmlns:mc="http://schemas.openxmlformats.org/markup-compatibility/2006" xmlns:aink="http://schemas.microsoft.com/office/drawing/2016/ink" xmlns:am3d="http://schemas.microsoft.com/office/drawing/2017/model3d" xmlns:o="urn:schemas-microsoft-com:office:office" xmlns:oel="http://schemas.microsoft.com/office/2019/extlst" xmlns:r="http://schemas.openxmlformats.org/officeDocument/2006/relationships" xmlns:m="http://schemas.openxmlformats.org/officeDocument/2006/math" xmlns:v="urn:schemas-microsoft-com:vml" xmlns:wp14="http://schemas.microsoft.com/office/word/2010/wordprocessingDrawing" xmlns:wp="http://schemas.openxmlformats.org/drawingml/2006/wordprocessingDrawing" xmlns:w10="urn:schemas-microsoft-com:office:word" xmlns:w="http://schemas.openxmlformats.org/wordprocessingml/2006/main" xmlns:w14="http://schemas.microsoft.com/office/word/2010/wordml" xmlns:w15="http://schemas.microsoft.com/office/word/2012/wordml" xmlns:w16cex="http://schemas.microsoft.com/office/word/2018/wordml/cex" xmlns:w16cid="http://schemas.microsoft.com/office/word/2016/wordml/cid" xmlns:w16="http://schemas.microsoft.com/office/word/2018/wordml" xmlns:w16du="http://schemas.microsoft.com/office/word/2023/wordml/word16du" xmlns:w16sdtdh="http://schemas.microsoft.com/office/word/2020/wordml/sdtdatahash" xmlns:w16sdtfl="http://schemas.microsoft.com/office/word/2024/wordml/sdtformatlock" xmlns:w16se="http://schemas.microsoft.com/office/word/2015/wordml/symex" xmlns:wpg="http://schemas.microsoft.com/office/word/2010/wordprocessingGroup" xmlns:wpi="http://schemas.microsoft.com/office/word/2010/wordprocessingInk" xmlns:wne="http://schemas.microsoft.com/office/word/2006/wordml" xmlns:wps="http://schemas.microsoft.com/office/word/2010/wordprocessingShape" mc:Ignorable="w14 w15 w16se w16cid w16 w16cex w16sdtdh w16sdtfl w16du wp14">
   <w:p>
     <w:pPr>
       <w:spacing w:after="0" w:line="259" w:lineRule="auto"/>
@@ -8086,7 +7657,7 @@
 </file>
 
 <file path=word/footer2.xml><?xml version="1.0" encoding="utf-8"?>
-<w:ftr xmlns:wpc="http://schemas.microsoft.com/office/word/2010/wordprocessingCanvas" xmlns:cx="http://schemas.microsoft.com/office/drawing/2014/chartex" xmlns:cx1="http://schemas.microsoft.com/office/drawing/2015/9/8/chartex" xmlns:mc="http://schemas.openxmlformats.org/markup-compatibility/2006" xmlns:o="urn:schemas-microsoft-com:office:office" xmlns:r="http://schemas.openxmlformats.org/officeDocument/2006/relationships" xmlns:m="http://schemas.openxmlformats.org/officeDocument/2006/math" xmlns:v="urn:schemas-microsoft-com:vml" xmlns:wp14="http://schemas.microsoft.com/office/word/2010/wordprocessingDrawing" xmlns:wp="http://schemas.openxmlformats.org/drawingml/2006/wordprocessingDrawing" xmlns:w10="urn:schemas-microsoft-com:office:word" xmlns:w="http://schemas.openxmlformats.org/wordprocessingml/2006/main" xmlns:w14="http://schemas.microsoft.com/office/word/2010/wordml" xmlns:w15="http://schemas.microsoft.com/office/word/2012/wordml" xmlns:w16se="http://schemas.microsoft.com/office/word/2015/wordml/symex" xmlns:wpg="http://schemas.microsoft.com/office/word/2010/wordprocessingGroup" xmlns:wpi="http://schemas.microsoft.com/office/word/2010/wordprocessingInk" xmlns:wne="http://schemas.microsoft.com/office/word/2006/wordml" xmlns:wps="http://schemas.microsoft.com/office/word/2010/wordprocessingShape" mc:Ignorable="w14 w15 w16se wp14">
+<w:ftr xmlns:wpc="http://schemas.microsoft.com/office/word/2010/wordprocessingCanvas" xmlns:cx="http://schemas.microsoft.com/office/drawing/2014/chartex" xmlns:cx1="http://schemas.microsoft.com/office/drawing/2015/9/8/chartex" xmlns:cx2="http://schemas.microsoft.com/office/drawing/2015/10/21/chartex" xmlns:cx3="http://schemas.microsoft.com/office/drawing/2016/5/9/chartex" xmlns:cx4="http://schemas.microsoft.com/office/drawing/2016/5/10/chartex" xmlns:cx5="http://schemas.microsoft.com/office/drawing/2016/5/11/chartex" xmlns:cx6="http://schemas.microsoft.com/office/drawing/2016/5/12/chartex" xmlns:cx7="http://schemas.microsoft.com/office/drawing/2016/5/13/chartex" xmlns:cx8="http://schemas.microsoft.com/office/drawing/2016/5/14/chartex" xmlns:mc="http://schemas.openxmlformats.org/markup-compatibility/2006" xmlns:aink="http://schemas.microsoft.com/office/drawing/2016/ink" xmlns:am3d="http://schemas.microsoft.com/office/drawing/2017/model3d" xmlns:o="urn:schemas-microsoft-com:office:office" xmlns:oel="http://schemas.microsoft.com/office/2019/extlst" xmlns:r="http://schemas.openxmlformats.org/officeDocument/2006/relationships" xmlns:m="http://schemas.openxmlformats.org/officeDocument/2006/math" xmlns:v="urn:schemas-microsoft-com:vml" xmlns:wp14="http://schemas.microsoft.com/office/word/2010/wordprocessingDrawing" xmlns:wp="http://schemas.openxmlformats.org/drawingml/2006/wordprocessingDrawing" xmlns:w10="urn:schemas-microsoft-com:office:word" xmlns:w="http://schemas.openxmlformats.org/wordprocessingml/2006/main" xmlns:w14="http://schemas.microsoft.com/office/word/2010/wordml" xmlns:w15="http://schemas.microsoft.com/office/word/2012/wordml" xmlns:w16cex="http://schemas.microsoft.com/office/word/2018/wordml/cex" xmlns:w16cid="http://schemas.microsoft.com/office/word/2016/wordml/cid" xmlns:w16="http://schemas.microsoft.com/office/word/2018/wordml" xmlns:w16du="http://schemas.microsoft.com/office/word/2023/wordml/word16du" xmlns:w16sdtdh="http://schemas.microsoft.com/office/word/2020/wordml/sdtdatahash" xmlns:w16sdtfl="http://schemas.microsoft.com/office/word/2024/wordml/sdtformatlock" xmlns:w16se="http://schemas.microsoft.com/office/word/2015/wordml/symex" xmlns:wpg="http://schemas.microsoft.com/office/word/2010/wordprocessingGroup" xmlns:wpi="http://schemas.microsoft.com/office/word/2010/wordprocessingInk" xmlns:wne="http://schemas.microsoft.com/office/word/2006/wordml" xmlns:wps="http://schemas.microsoft.com/office/word/2010/wordprocessingShape" mc:Ignorable="w14 w15 w16se w16cid w16 w16cex w16sdtdh w16sdtfl w16du wp14">
   <w:p>
     <w:pPr>
       <w:spacing w:after="0" w:line="259" w:lineRule="auto"/>
@@ -8120,7 +7691,7 @@
 </file>
 
 <file path=word/footer3.xml><?xml version="1.0" encoding="utf-8"?>
-<w:ftr xmlns:wpc="http://schemas.microsoft.com/office/word/2010/wordprocessingCanvas" xmlns:cx="http://schemas.microsoft.com/office/drawing/2014/chartex" xmlns:cx1="http://schemas.microsoft.com/office/drawing/2015/9/8/chartex" xmlns:mc="http://schemas.openxmlformats.org/markup-compatibility/2006" xmlns:o="urn:schemas-microsoft-com:office:office" xmlns:r="http://schemas.openxmlformats.org/officeDocument/2006/relationships" xmlns:m="http://schemas.openxmlformats.org/officeDocument/2006/math" xmlns:v="urn:schemas-microsoft-com:vml" xmlns:wp14="http://schemas.microsoft.com/office/word/2010/wordprocessingDrawing" xmlns:wp="http://schemas.openxmlformats.org/drawingml/2006/wordprocessingDrawing" xmlns:w10="urn:schemas-microsoft-com:office:word" xmlns:w="http://schemas.openxmlformats.org/wordprocessingml/2006/main" xmlns:w14="http://schemas.microsoft.com/office/word/2010/wordml" xmlns:w15="http://schemas.microsoft.com/office/word/2012/wordml" xmlns:w16se="http://schemas.microsoft.com/office/word/2015/wordml/symex" xmlns:wpg="http://schemas.microsoft.com/office/word/2010/wordprocessingGroup" xmlns:wpi="http://schemas.microsoft.com/office/word/2010/wordprocessingInk" xmlns:wne="http://schemas.microsoft.com/office/word/2006/wordml" xmlns:wps="http://schemas.microsoft.com/office/word/2010/wordprocessingShape" mc:Ignorable="w14 w15 w16se wp14">
+<w:ftr xmlns:wpc="http://schemas.microsoft.com/office/word/2010/wordprocessingCanvas" xmlns:cx="http://schemas.microsoft.com/office/drawing/2014/chartex" xmlns:cx1="http://schemas.microsoft.com/office/drawing/2015/9/8/chartex" xmlns:cx2="http://schemas.microsoft.com/office/drawing/2015/10/21/chartex" xmlns:cx3="http://schemas.microsoft.com/office/drawing/2016/5/9/chartex" xmlns:cx4="http://schemas.microsoft.com/office/drawing/2016/5/10/chartex" xmlns:cx5="http://schemas.microsoft.com/office/drawing/2016/5/11/chartex" xmlns:cx6="http://schemas.microsoft.com/office/drawing/2016/5/12/chartex" xmlns:cx7="http://schemas.microsoft.com/office/drawing/2016/5/13/chartex" xmlns:cx8="http://schemas.microsoft.com/office/drawing/2016/5/14/chartex" xmlns:mc="http://schemas.openxmlformats.org/markup-compatibility/2006" xmlns:aink="http://schemas.microsoft.com/office/drawing/2016/ink" xmlns:am3d="http://schemas.microsoft.com/office/drawing/2017/model3d" xmlns:o="urn:schemas-microsoft-com:office:office" xmlns:oel="http://schemas.microsoft.com/office/2019/extlst" xmlns:r="http://schemas.openxmlformats.org/officeDocument/2006/relationships" xmlns:m="http://schemas.openxmlformats.org/officeDocument/2006/math" xmlns:v="urn:schemas-microsoft-com:vml" xmlns:wp14="http://schemas.microsoft.com/office/word/2010/wordprocessingDrawing" xmlns:wp="http://schemas.openxmlformats.org/drawingml/2006/wordprocessingDrawing" xmlns:w10="urn:schemas-microsoft-com:office:word" xmlns:w="http://schemas.openxmlformats.org/wordprocessingml/2006/main" xmlns:w14="http://schemas.microsoft.com/office/word/2010/wordml" xmlns:w15="http://schemas.microsoft.com/office/word/2012/wordml" xmlns:w16cex="http://schemas.microsoft.com/office/word/2018/wordml/cex" xmlns:w16cid="http://schemas.microsoft.com/office/word/2016/wordml/cid" xmlns:w16="http://schemas.microsoft.com/office/word/2018/wordml" xmlns:w16du="http://schemas.microsoft.com/office/word/2023/wordml/word16du" xmlns:w16sdtdh="http://schemas.microsoft.com/office/word/2020/wordml/sdtdatahash" xmlns:w16sdtfl="http://schemas.microsoft.com/office/word/2024/wordml/sdtformatlock" xmlns:w16se="http://schemas.microsoft.com/office/word/2015/wordml/symex" xmlns:wpg="http://schemas.microsoft.com/office/word/2010/wordprocessingGroup" xmlns:wpi="http://schemas.microsoft.com/office/word/2010/wordprocessingInk" xmlns:wne="http://schemas.microsoft.com/office/word/2006/wordml" xmlns:wps="http://schemas.microsoft.com/office/word/2010/wordprocessingShape" mc:Ignorable="w14 w15 w16se w16cid w16 w16cex w16sdtdh w16sdtfl w16du wp14">
   <w:p>
     <w:pPr>
       <w:spacing w:after="0" w:line="259" w:lineRule="auto"/>
@@ -8153,7 +7724,7 @@
 </file>
 
 <file path=word/footnotes.xml><?xml version="1.0" encoding="utf-8"?>
-<w:footnotes xmlns:wpc="http://schemas.microsoft.com/office/word/2010/wordprocessingCanvas" xmlns:cx="http://schemas.microsoft.com/office/drawing/2014/chartex" xmlns:cx1="http://schemas.microsoft.com/office/drawing/2015/9/8/chartex" xmlns:mc="http://schemas.openxmlformats.org/markup-compatibility/2006" xmlns:o="urn:schemas-microsoft-com:office:office" xmlns:r="http://schemas.openxmlformats.org/officeDocument/2006/relationships" xmlns:m="http://schemas.openxmlformats.org/officeDocument/2006/math" xmlns:v="urn:schemas-microsoft-com:vml" xmlns:wp14="http://schemas.microsoft.com/office/word/2010/wordprocessingDrawing" xmlns:wp="http://schemas.openxmlformats.org/drawingml/2006/wordprocessingDrawing" xmlns:w10="urn:schemas-microsoft-com:office:word" xmlns:w="http://schemas.openxmlformats.org/wordprocessingml/2006/main" xmlns:w14="http://schemas.microsoft.com/office/word/2010/wordml" xmlns:w15="http://schemas.microsoft.com/office/word/2012/wordml" xmlns:w16se="http://schemas.microsoft.com/office/word/2015/wordml/symex" xmlns:wpg="http://schemas.microsoft.com/office/word/2010/wordprocessingGroup" xmlns:wpi="http://schemas.microsoft.com/office/word/2010/wordprocessingInk" xmlns:wne="http://schemas.microsoft.com/office/word/2006/wordml" xmlns:wps="http://schemas.microsoft.com/office/word/2010/wordprocessingShape" mc:Ignorable="w14 w15 w16se wp14">
+<w:footnotes xmlns:wpc="http://schemas.microsoft.com/office/word/2010/wordprocessingCanvas" xmlns:cx="http://schemas.microsoft.com/office/drawing/2014/chartex" xmlns:cx1="http://schemas.microsoft.com/office/drawing/2015/9/8/chartex" xmlns:cx2="http://schemas.microsoft.com/office/drawing/2015/10/21/chartex" xmlns:cx3="http://schemas.microsoft.com/office/drawing/2016/5/9/chartex" xmlns:cx4="http://schemas.microsoft.com/office/drawing/2016/5/10/chartex" xmlns:cx5="http://schemas.microsoft.com/office/drawing/2016/5/11/chartex" xmlns:cx6="http://schemas.microsoft.com/office/drawing/2016/5/12/chartex" xmlns:cx7="http://schemas.microsoft.com/office/drawing/2016/5/13/chartex" xmlns:cx8="http://schemas.microsoft.com/office/drawing/2016/5/14/chartex" xmlns:mc="http://schemas.openxmlformats.org/markup-compatibility/2006" xmlns:aink="http://schemas.microsoft.com/office/drawing/2016/ink" xmlns:am3d="http://schemas.microsoft.com/office/drawing/2017/model3d" xmlns:o="urn:schemas-microsoft-com:office:office" xmlns:oel="http://schemas.microsoft.com/office/2019/extlst" xmlns:r="http://schemas.openxmlformats.org/officeDocument/2006/relationships" xmlns:m="http://schemas.openxmlformats.org/officeDocument/2006/math" xmlns:v="urn:schemas-microsoft-com:vml" xmlns:wp14="http://schemas.microsoft.com/office/word/2010/wordprocessingDrawing" xmlns:wp="http://schemas.openxmlformats.org/drawingml/2006/wordprocessingDrawing" xmlns:w10="urn:schemas-microsoft-com:office:word" xmlns:w="http://schemas.openxmlformats.org/wordprocessingml/2006/main" xmlns:w14="http://schemas.microsoft.com/office/word/2010/wordml" xmlns:w15="http://schemas.microsoft.com/office/word/2012/wordml" xmlns:w16cex="http://schemas.microsoft.com/office/word/2018/wordml/cex" xmlns:w16cid="http://schemas.microsoft.com/office/word/2016/wordml/cid" xmlns:w16="http://schemas.microsoft.com/office/word/2018/wordml" xmlns:w16du="http://schemas.microsoft.com/office/word/2023/wordml/word16du" xmlns:w16sdtdh="http://schemas.microsoft.com/office/word/2020/wordml/sdtdatahash" xmlns:w16sdtfl="http://schemas.microsoft.com/office/word/2024/wordml/sdtformatlock" xmlns:w16se="http://schemas.microsoft.com/office/word/2015/wordml/symex" xmlns:wpg="http://schemas.microsoft.com/office/word/2010/wordprocessingGroup" xmlns:wpi="http://schemas.microsoft.com/office/word/2010/wordprocessingInk" xmlns:wne="http://schemas.microsoft.com/office/word/2006/wordml" xmlns:wps="http://schemas.microsoft.com/office/word/2010/wordprocessingShape" mc:Ignorable="w14 w15 w16se w16cid w16 w16cex w16sdtdh w16sdtfl w16du wp14">
   <w:footnote w:type="separator" w:id="-1">
     <w:p>
       <w:pPr>
@@ -8178,7 +7749,7 @@
 </file>
 
 <file path=word/numbering.xml><?xml version="1.0" encoding="utf-8"?>
-<w:numbering xmlns:wpc="http://schemas.microsoft.com/office/word/2010/wordprocessingCanvas" xmlns:cx="http://schemas.microsoft.com/office/drawing/2014/chartex" xmlns:cx1="http://schemas.microsoft.com/office/drawing/2015/9/8/chartex" xmlns:mc="http://schemas.openxmlformats.org/markup-compatibility/2006" xmlns:o="urn:schemas-microsoft-com:office:office" xmlns:r="http://schemas.openxmlformats.org/officeDocument/2006/relationships" xmlns:m="http://schemas.openxmlformats.org/officeDocument/2006/math" xmlns:v="urn:schemas-microsoft-com:vml" xmlns:wp14="http://schemas.microsoft.com/office/word/2010/wordprocessingDrawing" xmlns:wp="http://schemas.openxmlformats.org/drawingml/2006/wordprocessingDrawing" xmlns:w10="urn:schemas-microsoft-com:office:word" xmlns:w="http://schemas.openxmlformats.org/wordprocessingml/2006/main" xmlns:w14="http://schemas.microsoft.com/office/word/2010/wordml" xmlns:w15="http://schemas.microsoft.com/office/word/2012/wordml" xmlns:w16se="http://schemas.microsoft.com/office/word/2015/wordml/symex" xmlns:wpg="http://schemas.microsoft.com/office/word/2010/wordprocessingGroup" xmlns:wpi="http://schemas.microsoft.com/office/word/2010/wordprocessingInk" xmlns:wne="http://schemas.microsoft.com/office/word/2006/wordml" xmlns:wps="http://schemas.microsoft.com/office/word/2010/wordprocessingShape" mc:Ignorable="w14 w15 w16se wp14">
+<w:numbering xmlns:wpc="http://schemas.microsoft.com/office/word/2010/wordprocessingCanvas" xmlns:cx="http://schemas.microsoft.com/office/drawing/2014/chartex" xmlns:cx1="http://schemas.microsoft.com/office/drawing/2015/9/8/chartex" xmlns:cx2="http://schemas.microsoft.com/office/drawing/2015/10/21/chartex" xmlns:cx3="http://schemas.microsoft.com/office/drawing/2016/5/9/chartex" xmlns:cx4="http://schemas.microsoft.com/office/drawing/2016/5/10/chartex" xmlns:cx5="http://schemas.microsoft.com/office/drawing/2016/5/11/chartex" xmlns:cx6="http://schemas.microsoft.com/office/drawing/2016/5/12/chartex" xmlns:cx7="http://schemas.microsoft.com/office/drawing/2016/5/13/chartex" xmlns:cx8="http://schemas.microsoft.com/office/drawing/2016/5/14/chartex" xmlns:mc="http://schemas.openxmlformats.org/markup-compatibility/2006" xmlns:aink="http://schemas.microsoft.com/office/drawing/2016/ink" xmlns:am3d="http://schemas.microsoft.com/office/drawing/2017/model3d" xmlns:o="urn:schemas-microsoft-com:office:office" xmlns:oel="http://schemas.microsoft.com/office/2019/extlst" xmlns:r="http://schemas.openxmlformats.org/officeDocument/2006/relationships" xmlns:m="http://schemas.openxmlformats.org/officeDocument/2006/math" xmlns:v="urn:schemas-microsoft-com:vml" xmlns:wp14="http://schemas.microsoft.com/office/word/2010/wordprocessingDrawing" xmlns:wp="http://schemas.openxmlformats.org/drawingml/2006/wordprocessingDrawing" xmlns:w10="urn:schemas-microsoft-com:office:word" xmlns:w="http://schemas.openxmlformats.org/wordprocessingml/2006/main" xmlns:w14="http://schemas.microsoft.com/office/word/2010/wordml" xmlns:w15="http://schemas.microsoft.com/office/word/2012/wordml" xmlns:w16cex="http://schemas.microsoft.com/office/word/2018/wordml/cex" xmlns:w16cid="http://schemas.microsoft.com/office/word/2016/wordml/cid" xmlns:w16="http://schemas.microsoft.com/office/word/2018/wordml" xmlns:w16du="http://schemas.microsoft.com/office/word/2023/wordml/word16du" xmlns:w16sdtdh="http://schemas.microsoft.com/office/word/2020/wordml/sdtdatahash" xmlns:w16sdtfl="http://schemas.microsoft.com/office/word/2024/wordml/sdtformatlock" xmlns:w16se="http://schemas.microsoft.com/office/word/2015/wordml/symex" xmlns:wpg="http://schemas.microsoft.com/office/word/2010/wordprocessingGroup" xmlns:wpi="http://schemas.microsoft.com/office/word/2010/wordprocessingInk" xmlns:wne="http://schemas.microsoft.com/office/word/2006/wordml" xmlns:wps="http://schemas.microsoft.com/office/word/2010/wordprocessingShape" mc:Ignorable="w14 w15 w16se w16cid w16 w16cex w16sdtdh w16sdtfl w16du wp14">
   <w:abstractNum w:abstractNumId="0" w15:restartNumberingAfterBreak="0">
     <w:nsid w:val="02E23E14"/>
     <w:multiLevelType w:val="hybridMultilevel"/>
@@ -9242,7 +8813,7 @@
   <w:abstractNum w:abstractNumId="5" w15:restartNumberingAfterBreak="0">
     <w:nsid w:val="39924ECF"/>
     <w:multiLevelType w:val="hybridMultilevel"/>
-    <w:tmpl w:val="25DAA4C8"/>
+    <w:tmpl w:val="8D322164"/>
     <w:lvl w:ilvl="0" w:tplc="33F6DE2E">
       <w:start w:val="1"/>
       <w:numFmt w:val="bullet"/>
@@ -10310,41 +9881,41 @@
       </w:rPr>
     </w:lvl>
   </w:abstractNum>
-  <w:num w:numId="1">
+  <w:num w:numId="1" w16cid:durableId="1329016582">
     <w:abstractNumId w:val="8"/>
   </w:num>
-  <w:num w:numId="2">
+  <w:num w:numId="2" w16cid:durableId="410664152">
     <w:abstractNumId w:val="3"/>
   </w:num>
-  <w:num w:numId="3">
+  <w:num w:numId="3" w16cid:durableId="1949850882">
     <w:abstractNumId w:val="9"/>
   </w:num>
-  <w:num w:numId="4">
+  <w:num w:numId="4" w16cid:durableId="1205173779">
     <w:abstractNumId w:val="4"/>
   </w:num>
-  <w:num w:numId="5">
+  <w:num w:numId="5" w16cid:durableId="1328249151">
     <w:abstractNumId w:val="1"/>
   </w:num>
-  <w:num w:numId="6">
+  <w:num w:numId="6" w16cid:durableId="1827042783">
     <w:abstractNumId w:val="0"/>
   </w:num>
-  <w:num w:numId="7">
+  <w:num w:numId="7" w16cid:durableId="1808816136">
     <w:abstractNumId w:val="7"/>
   </w:num>
-  <w:num w:numId="8">
+  <w:num w:numId="8" w16cid:durableId="1866822588">
     <w:abstractNumId w:val="5"/>
   </w:num>
-  <w:num w:numId="9">
+  <w:num w:numId="9" w16cid:durableId="928199406">
     <w:abstractNumId w:val="2"/>
   </w:num>
-  <w:num w:numId="10">
+  <w:num w:numId="10" w16cid:durableId="1630748183">
     <w:abstractNumId w:val="6"/>
   </w:num>
 </w:numbering>
 </file>
 
 <file path=word/styles.xml><?xml version="1.0" encoding="utf-8"?>
-<w:styles xmlns:mc="http://schemas.openxmlformats.org/markup-compatibility/2006" xmlns:r="http://schemas.openxmlformats.org/officeDocument/2006/relationships" xmlns:w="http://schemas.openxmlformats.org/wordprocessingml/2006/main" xmlns:w14="http://schemas.microsoft.com/office/word/2010/wordml" xmlns:w15="http://schemas.microsoft.com/office/word/2012/wordml" xmlns:w16se="http://schemas.microsoft.com/office/word/2015/wordml/symex" mc:Ignorable="w14 w15 w16se">
+<w:styles xmlns:mc="http://schemas.openxmlformats.org/markup-compatibility/2006" xmlns:r="http://schemas.openxmlformats.org/officeDocument/2006/relationships" xmlns:w="http://schemas.openxmlformats.org/wordprocessingml/2006/main" xmlns:w14="http://schemas.microsoft.com/office/word/2010/wordml" xmlns:w15="http://schemas.microsoft.com/office/word/2012/wordml" xmlns:w16cex="http://schemas.microsoft.com/office/word/2018/wordml/cex" xmlns:w16cid="http://schemas.microsoft.com/office/word/2016/wordml/cid" xmlns:w16="http://schemas.microsoft.com/office/word/2018/wordml" xmlns:w16du="http://schemas.microsoft.com/office/word/2023/wordml/word16du" xmlns:w16sdtdh="http://schemas.microsoft.com/office/word/2020/wordml/sdtdatahash" xmlns:w16sdtfl="http://schemas.microsoft.com/office/word/2024/wordml/sdtformatlock" xmlns:w16se="http://schemas.microsoft.com/office/word/2015/wordml/symex" mc:Ignorable="w14 w15 w16se w16cid w16 w16cex w16sdtdh w16sdtfl w16du">
   <w:docDefaults>
     <w:rPrDefault>
       <w:rPr>
@@ -10360,7 +9931,7 @@
       </w:pPr>
     </w:pPrDefault>
   </w:docDefaults>
-  <w:latentStyles w:defLockedState="0" w:defUIPriority="99" w:defSemiHidden="0" w:defUnhideWhenUsed="0" w:defQFormat="0" w:count="371">
+  <w:latentStyles w:defLockedState="0" w:defUIPriority="99" w:defSemiHidden="0" w:defUnhideWhenUsed="0" w:defQFormat="0" w:count="376">
     <w:lsdException w:name="Normal" w:uiPriority="0" w:qFormat="1"/>
     <w:lsdException w:name="heading 1" w:uiPriority="9" w:qFormat="1"/>
     <w:lsdException w:name="heading 2" w:semiHidden="1" w:uiPriority="9" w:unhideWhenUsed="1" w:qFormat="1"/>
@@ -10732,6 +10303,11 @@
     <w:lsdException w:name="List Table 5 Dark Accent 6" w:uiPriority="50"/>
     <w:lsdException w:name="List Table 6 Colorful Accent 6" w:uiPriority="51"/>
     <w:lsdException w:name="List Table 7 Colorful Accent 6" w:uiPriority="52"/>
+    <w:lsdException w:name="Mention" w:semiHidden="1" w:unhideWhenUsed="1"/>
+    <w:lsdException w:name="Smart Hyperlink" w:semiHidden="1" w:unhideWhenUsed="1"/>
+    <w:lsdException w:name="Hashtag" w:semiHidden="1" w:unhideWhenUsed="1"/>
+    <w:lsdException w:name="Unresolved Mention" w:semiHidden="1" w:unhideWhenUsed="1"/>
+    <w:lsdException w:name="Smart Link" w:semiHidden="1" w:unhideWhenUsed="1"/>
   </w:latentStyles>
   <w:style w:type="paragraph" w:default="1" w:styleId="Normal">
     <w:name w:val="Normal"/>
@@ -10826,6 +10402,7 @@
   <w:style w:type="character" w:customStyle="1" w:styleId="Heading2Char">
     <w:name w:val="Heading 2 Char"/>
     <w:link w:val="Heading2"/>
+    <w:uiPriority w:val="9"/>
     <w:rPr>
       <w:rFonts w:ascii="Calibri" w:eastAsia="Calibri" w:hAnsi="Calibri" w:cs="Calibri"/>
       <w:b/>

</xml_diff>

<commit_message>
Validate claims afer JWE decryption
</commit_message>
<xml_diff>
--- a/midas/Docs/Jwt Cleaning Design Doc.docx
+++ b/midas/Docs/Jwt Cleaning Design Doc.docx
@@ -90,6 +90,12 @@
       <w:r>
         <w:t xml:space="preserve"> </w:t>
       </w:r>
+    </w:p>
+    <w:p>
+      <w:pPr>
+        <w:spacing w:after="65"/>
+        <w:ind w:right="5696"/>
+      </w:pPr>
       <w:r>
         <w:rPr>
           <w:b/>
@@ -224,35 +230,97 @@
         <w:rPr>
           <w:sz w:val="22"/>
         </w:rPr>
-        <w:t xml:space="preserve">This document describes the proposed design for removing personal information from JWTs issued by the </w:t>
-      </w:r>
-      <w:proofErr w:type="spellStart"/>
-      <w:r>
-        <w:rPr>
-          <w:sz w:val="22"/>
-        </w:rPr>
-        <w:t>Digitel</w:t>
-      </w:r>
-      <w:proofErr w:type="spellEnd"/>
-      <w:r>
-        <w:rPr>
-          <w:sz w:val="22"/>
-        </w:rPr>
-        <w:t xml:space="preserve"> </w:t>
-      </w:r>
-      <w:proofErr w:type="spellStart"/>
-      <w:r>
-        <w:rPr>
-          <w:sz w:val="22"/>
-        </w:rPr>
-        <w:t>Ovdim</w:t>
-      </w:r>
-      <w:proofErr w:type="spellEnd"/>
-      <w:r>
-        <w:rPr>
-          <w:sz w:val="22"/>
-        </w:rPr>
-        <w:t xml:space="preserve"> authentication service. The goal is to ensure that no customer-related personal data is transmitted within the token itself. Instead, a server-generated identifier will be used, and sensitive information will be retrieved only through authenticated API calls.</w:t>
+        <w:t xml:space="preserve">This document describes the proposed design for </w:t>
+      </w:r>
+      <w:r>
+        <w:rPr>
+          <w:sz w:val="22"/>
+        </w:rPr>
+        <w:t>hiding</w:t>
+      </w:r>
+      <w:r>
+        <w:rPr>
+          <w:sz w:val="22"/>
+        </w:rPr>
+        <w:t xml:space="preserve"> personal information from </w:t>
+      </w:r>
+      <w:r>
+        <w:rPr>
+          <w:sz w:val="22"/>
+        </w:rPr>
+        <w:t xml:space="preserve">the tokens </w:t>
+      </w:r>
+      <w:r>
+        <w:rPr>
+          <w:sz w:val="22"/>
+        </w:rPr>
+        <w:t>issued</w:t>
+      </w:r>
+      <w:r>
+        <w:rPr>
+          <w:sz w:val="22"/>
+        </w:rPr>
+        <w:t xml:space="preserve"> by the </w:t>
+      </w:r>
+      <w:r>
+        <w:rPr>
+          <w:sz w:val="22"/>
+        </w:rPr>
+        <w:t>MIDAS</w:t>
+      </w:r>
+      <w:r>
+        <w:rPr>
+          <w:sz w:val="22"/>
+        </w:rPr>
+        <w:t xml:space="preserve"> authentication service. The goal is to ensure that customer-related personal data</w:t>
+      </w:r>
+      <w:r>
+        <w:rPr>
+          <w:sz w:val="22"/>
+        </w:rPr>
+        <w:t xml:space="preserve"> (PII)</w:t>
+      </w:r>
+      <w:r>
+        <w:rPr>
+          <w:sz w:val="22"/>
+        </w:rPr>
+        <w:t xml:space="preserve"> is transmitted</w:t>
+      </w:r>
+      <w:r>
+        <w:rPr>
+          <w:sz w:val="22"/>
+        </w:rPr>
+        <w:t xml:space="preserve"> securely</w:t>
+      </w:r>
+      <w:r>
+        <w:rPr>
+          <w:sz w:val="22"/>
+        </w:rPr>
+        <w:t xml:space="preserve"> within the token itself</w:t>
+      </w:r>
+      <w:r>
+        <w:rPr>
+          <w:sz w:val="22"/>
+        </w:rPr>
+        <w:t xml:space="preserve"> or alternatively not transmitted at all</w:t>
+      </w:r>
+      <w:r>
+        <w:rPr>
+          <w:sz w:val="22"/>
+        </w:rPr>
+        <w:t xml:space="preserve">. Instead, a server-generated identifier </w:t>
+      </w:r>
+      <w:r>
+        <w:rPr>
+          <w:sz w:val="22"/>
+        </w:rPr>
+        <w:t>could be</w:t>
+      </w:r>
+      <w:r>
+        <w:rPr>
+          <w:sz w:val="22"/>
+        </w:rPr>
+        <w:t xml:space="preserve"> used, and sensitive information will be retrieved only through authenticated API calls.</w:t>
       </w:r>
     </w:p>
     <w:p>
@@ -266,87 +334,62 @@
         <w:rPr>
           <w:sz w:val="22"/>
         </w:rPr>
-        <w:t xml:space="preserve">This design applies </w:t>
+        <w:t xml:space="preserve">This </w:t>
+      </w:r>
+      <w:r>
+        <w:rPr>
+          <w:sz w:val="22"/>
+        </w:rPr>
+        <w:t xml:space="preserve">proposed </w:t>
+      </w:r>
+      <w:r>
+        <w:rPr>
+          <w:sz w:val="22"/>
+        </w:rPr>
+        <w:t xml:space="preserve">design </w:t>
+      </w:r>
+      <w:r>
+        <w:rPr>
+          <w:sz w:val="22"/>
+        </w:rPr>
+        <w:t xml:space="preserve">could </w:t>
+      </w:r>
+      <w:r>
+        <w:rPr>
+          <w:sz w:val="22"/>
+        </w:rPr>
+        <w:t>appl</w:t>
+      </w:r>
+      <w:r>
+        <w:rPr>
+          <w:sz w:val="22"/>
+        </w:rPr>
+        <w:t>y</w:t>
+      </w:r>
+      <w:r>
+        <w:rPr>
+          <w:sz w:val="22"/>
+        </w:rPr>
+        <w:t xml:space="preserve"> </w:t>
       </w:r>
       <w:r>
         <w:rPr>
           <w:b/>
           <w:sz w:val="22"/>
         </w:rPr>
-        <w:t>only</w:t>
-      </w:r>
-      <w:r>
-        <w:rPr>
-          <w:sz w:val="22"/>
-        </w:rPr>
-        <w:t xml:space="preserve"> to </w:t>
-      </w:r>
-      <w:proofErr w:type="spellStart"/>
-      <w:r>
-        <w:rPr>
-          <w:sz w:val="22"/>
-        </w:rPr>
-        <w:t>Digitel</w:t>
-      </w:r>
-      <w:proofErr w:type="spellEnd"/>
-      <w:r>
-        <w:rPr>
-          <w:sz w:val="22"/>
-        </w:rPr>
-        <w:t xml:space="preserve"> </w:t>
-      </w:r>
-      <w:proofErr w:type="spellStart"/>
-      <w:r>
-        <w:rPr>
-          <w:sz w:val="22"/>
-        </w:rPr>
-        <w:t>Ovdim</w:t>
-      </w:r>
-      <w:proofErr w:type="spellEnd"/>
-      <w:r>
-        <w:rPr>
-          <w:sz w:val="22"/>
-        </w:rPr>
-        <w:t xml:space="preserve"> and </w:t>
-      </w:r>
-      <w:r>
-        <w:rPr>
-          <w:b/>
-          <w:sz w:val="22"/>
-        </w:rPr>
-        <w:t>does not extend</w:t>
-      </w:r>
-      <w:r>
-        <w:rPr>
-          <w:sz w:val="22"/>
-        </w:rPr>
-        <w:t xml:space="preserve"> to other systems such as </w:t>
-      </w:r>
-      <w:proofErr w:type="spellStart"/>
-      <w:r>
-        <w:rPr>
-          <w:sz w:val="22"/>
-        </w:rPr>
-        <w:t>MyDigitel</w:t>
-      </w:r>
-      <w:proofErr w:type="spellEnd"/>
-      <w:r>
-        <w:rPr>
-          <w:sz w:val="22"/>
-        </w:rPr>
-        <w:t xml:space="preserve">, which use different authentication </w:t>
-      </w:r>
-      <w:r>
-        <w:rPr>
-          <w:sz w:val="22"/>
-        </w:rPr>
-        <w:t>mechanisms</w:t>
-      </w:r>
-      <w:r>
-        <w:rPr>
-          <w:sz w:val="22"/>
-        </w:rPr>
-        <w:t>.</w:t>
+        <w:t xml:space="preserve">not only to MIDAS but to other authentication systems </w:t>
+      </w:r>
+      <w:r>
+        <w:rPr>
+          <w:sz w:val="22"/>
+        </w:rPr>
+        <w:t xml:space="preserve">used by TLV </w:t>
+      </w:r>
+      <w:r>
+        <w:rPr>
+          <w:sz w:val="22"/>
+        </w:rPr>
+        <w:t>Municipality, including Azure B2C.</w:t>
       </w:r>
     </w:p>
     <w:p>
@@ -475,33 +518,17 @@
         </w:rPr>
         <w:t xml:space="preserve">Currently, the JWT tokens used by </w:t>
       </w:r>
-      <w:proofErr w:type="spellStart"/>
-      <w:r>
-        <w:rPr>
-          <w:sz w:val="22"/>
-        </w:rPr>
-        <w:t>Digitel</w:t>
-      </w:r>
-      <w:proofErr w:type="spellEnd"/>
-      <w:r>
-        <w:rPr>
-          <w:sz w:val="22"/>
-        </w:rPr>
-        <w:t xml:space="preserve"> </w:t>
-      </w:r>
-      <w:proofErr w:type="spellStart"/>
-      <w:r>
-        <w:rPr>
-          <w:sz w:val="22"/>
-        </w:rPr>
-        <w:t>Ovdim</w:t>
-      </w:r>
-      <w:proofErr w:type="spellEnd"/>
-      <w:r>
-        <w:rPr>
-          <w:sz w:val="22"/>
-        </w:rPr>
-        <w:t xml:space="preserve"> include customer-related claims that expose personal information to client-side applications and network layers. This raises security and compliance concerns.</w:t>
+      <w:r>
+        <w:rPr>
+          <w:sz w:val="22"/>
+        </w:rPr>
+        <w:t xml:space="preserve">MIDAS </w:t>
+      </w:r>
+      <w:r>
+        <w:rPr>
+          <w:sz w:val="22"/>
+        </w:rPr>
+        <w:t>include customer-related claims that expose personal information to client-side applications and network layers. This raises security and compliance concerns.</w:t>
       </w:r>
     </w:p>
     <w:p>
@@ -515,7 +542,76 @@
         <w:rPr>
           <w:sz w:val="22"/>
         </w:rPr>
-        <w:t>The proposed solution removes personal claims and replaces them with a server-managed GUID, ensuring that sensitive data is accessible only via secure, authenticated backend calls.</w:t>
+        <w:t>The proposed solution</w:t>
+      </w:r>
+      <w:r>
+        <w:rPr>
+          <w:sz w:val="22"/>
+        </w:rPr>
+        <w:t xml:space="preserve"> allowed for</w:t>
+      </w:r>
+      <w:r>
+        <w:rPr>
+          <w:sz w:val="22"/>
+        </w:rPr>
+        <w:t xml:space="preserve"> </w:t>
+      </w:r>
+      <w:r>
+        <w:rPr>
+          <w:sz w:val="22"/>
+        </w:rPr>
+        <w:t>encrypt</w:t>
+      </w:r>
+      <w:r>
+        <w:rPr>
+          <w:sz w:val="22"/>
+        </w:rPr>
+        <w:t>ion</w:t>
+      </w:r>
+      <w:r>
+        <w:rPr>
+          <w:sz w:val="22"/>
+        </w:rPr>
+        <w:t xml:space="preserve"> the</w:t>
+      </w:r>
+      <w:r>
+        <w:rPr>
+          <w:sz w:val="22"/>
+        </w:rPr>
+        <w:t xml:space="preserve"> personal claims</w:t>
+      </w:r>
+      <w:r>
+        <w:rPr>
+          <w:sz w:val="22"/>
+        </w:rPr>
+        <w:t xml:space="preserve"> using </w:t>
+      </w:r>
+      <w:hyperlink r:id="rId7" w:history="1">
+        <w:r>
+          <w:rPr>
+            <w:rStyle w:val="Hyperlink"/>
+            <w:sz w:val="22"/>
+          </w:rPr>
+          <w:t>JWE specification</w:t>
+        </w:r>
+      </w:hyperlink>
+      <w:r>
+        <w:rPr>
+          <w:sz w:val="22"/>
+        </w:rPr>
+        <w:t>.</w:t>
+      </w:r>
+      <w:r>
+        <w:rPr>
+          <w:sz w:val="22"/>
+        </w:rPr>
+        <w:t xml:space="preserve"> </w:t>
+      </w:r>
+      <w:r>
+        <w:rPr>
+          <w:sz w:val="22"/>
+        </w:rPr>
+        <w:t xml:space="preserve">This approach could enable applying JWE design principles to JWT tokens issued by another system, including Azure B2C. </w:t>
       </w:r>
     </w:p>
     <w:p>
@@ -670,7 +766,19 @@
         <w:rPr>
           <w:sz w:val="22"/>
         </w:rPr>
-        <w:t>OAuth server changes (</w:t>
+        <w:t>MIDAS</w:t>
+      </w:r>
+      <w:r>
+        <w:rPr>
+          <w:sz w:val="22"/>
+        </w:rPr>
+        <w:t xml:space="preserve"> server changes (</w:t>
+      </w:r>
+      <w:r>
+        <w:rPr>
+          <w:sz w:val="22"/>
+        </w:rPr>
+        <w:t xml:space="preserve">applied only to </w:t>
       </w:r>
       <w:proofErr w:type="spellStart"/>
       <w:r>
@@ -698,7 +806,19 @@
         <w:rPr>
           <w:sz w:val="22"/>
         </w:rPr>
-        <w:t xml:space="preserve"> authentication service)</w:t>
+        <w:t xml:space="preserve"> </w:t>
+      </w:r>
+      <w:r>
+        <w:rPr>
+          <w:sz w:val="22"/>
+        </w:rPr>
+        <w:t>application</w:t>
+      </w:r>
+      <w:r>
+        <w:rPr>
+          <w:sz w:val="22"/>
+        </w:rPr>
+        <w:t>)</w:t>
       </w:r>
     </w:p>
     <w:p>
@@ -796,6 +916,7 @@
           <w:sz w:val="28"/>
           <w:szCs w:val="28"/>
         </w:rPr>
+        <w:lastRenderedPageBreak/>
         <w:t>Out of Scope</w:t>
       </w:r>
     </w:p>
@@ -859,7 +980,6 @@
         <w:rPr>
           <w:sz w:val="22"/>
         </w:rPr>
-        <w:lastRenderedPageBreak/>
         <w:t>Changes to Ofek backend services</w:t>
       </w:r>
     </w:p>
@@ -999,7 +1119,13 @@
         <w:rPr>
           <w:sz w:val="22"/>
         </w:rPr>
-        <w:t>Remove all personal information from issued JWT tokens.</w:t>
+        <w:t>Hide</w:t>
+      </w:r>
+      <w:r>
+        <w:rPr>
+          <w:sz w:val="22"/>
+        </w:rPr>
+        <w:t xml:space="preserve"> all personal information from issued JWT tokens.</w:t>
       </w:r>
     </w:p>
     <w:p>
@@ -1589,101 +1715,30 @@
         <w:rPr>
           <w:sz w:val="22"/>
         </w:rPr>
-        <w:t xml:space="preserve">encrypt </w:t>
+        <w:t>create the claims to be used in generated JWT, including “sub” claim</w:t>
+      </w:r>
+      <w:r>
+        <w:rPr>
+          <w:sz w:val="22"/>
+        </w:rPr>
+        <w:t xml:space="preserve"> </w:t>
+      </w:r>
+      <w:r>
+        <w:rPr>
+          <w:sz w:val="22"/>
+        </w:rPr>
+        <w:t xml:space="preserve">to store </w:t>
       </w:r>
       <w:proofErr w:type="spellStart"/>
       <w:r>
         <w:rPr>
           <w:b/>
           <w:bCs/>
-          <w:i/>
-          <w:iCs/>
           <w:sz w:val="22"/>
         </w:rPr>
         <w:t>user_id</w:t>
       </w:r>
       <w:proofErr w:type="spellEnd"/>
-      <w:r>
-        <w:rPr>
-          <w:sz w:val="22"/>
-        </w:rPr>
-        <w:t xml:space="preserve"> with the secret key from Azure Vault producing </w:t>
-      </w:r>
-      <w:r>
-        <w:rPr>
-          <w:b/>
-          <w:bCs/>
-          <w:i/>
-          <w:iCs/>
-          <w:sz w:val="22"/>
-        </w:rPr>
-        <w:t>OID</w:t>
-      </w:r>
-      <w:r>
-        <w:rPr>
-          <w:sz w:val="22"/>
-        </w:rPr>
-        <w:t>.</w:t>
-      </w:r>
-    </w:p>
-    <w:p>
-      <w:pPr>
-        <w:pStyle w:val="ListParagraph"/>
-        <w:numPr>
-          <w:ilvl w:val="0"/>
-          <w:numId w:val="12"/>
-        </w:numPr>
-        <w:rPr>
-          <w:sz w:val="22"/>
-        </w:rPr>
-      </w:pPr>
-      <w:r>
-        <w:rPr>
-          <w:sz w:val="22"/>
-        </w:rPr>
-        <w:t>It couldn’t be GUID because JWT specification (</w:t>
-      </w:r>
-      <w:hyperlink r:id="rId7" w:anchor="section-4.1.2" w:history="1">
-        <w:r>
-          <w:rPr>
-            <w:rStyle w:val="Hyperlink"/>
-            <w:sz w:val="22"/>
-          </w:rPr>
-          <w:t>RFC 7519</w:t>
-        </w:r>
-      </w:hyperlink>
-      <w:r>
-        <w:rPr>
-          <w:sz w:val="22"/>
-        </w:rPr>
-        <w:t>) explicitly specifies that “sub” claim should be unique user</w:t>
-      </w:r>
-      <w:r>
-        <w:rPr>
-          <w:sz w:val="22"/>
-        </w:rPr>
-        <w:t xml:space="preserve"> </w:t>
-      </w:r>
-      <w:r>
-        <w:rPr>
-          <w:sz w:val="22"/>
-        </w:rPr>
-        <w:t xml:space="preserve">identifier and subsequent calls to </w:t>
-      </w:r>
-      <w:r>
-        <w:rPr>
-          <w:b/>
-          <w:bCs/>
-          <w:sz w:val="22"/>
-        </w:rPr>
-        <w:t>/token</w:t>
-      </w:r>
-      <w:r>
-        <w:rPr>
-          <w:sz w:val="22"/>
-        </w:rPr>
-        <w:t xml:space="preserve"> endpoint couldn’t guarantee the uniqueness.</w:t>
-      </w:r>
     </w:p>
     <w:p>
       <w:pPr>
@@ -1700,22 +1755,20 @@
         <w:rPr>
           <w:sz w:val="22"/>
         </w:rPr>
-        <w:t xml:space="preserve">signs JWT with RSA256 </w:t>
-      </w:r>
-      <w:r>
-        <w:rPr>
-          <w:sz w:val="22"/>
-        </w:rPr>
-        <w:t xml:space="preserve">key (completely different entity from previously mentioned secret). This key is also </w:t>
-      </w:r>
-      <w:r>
-        <w:rPr>
-          <w:sz w:val="22"/>
-        </w:rPr>
-        <w:t>extracted</w:t>
-      </w:r>
-      <w:r>
-        <w:rPr>
+        <w:t xml:space="preserve">encrypt </w:t>
+      </w:r>
+      <w:r>
+        <w:rPr>
+          <w:sz w:val="22"/>
+        </w:rPr>
+        <w:t>the claims</w:t>
+      </w:r>
+      <w:r>
+        <w:rPr>
+          <w:b/>
+          <w:bCs/>
+          <w:i/>
+          <w:iCs/>
           <w:sz w:val="22"/>
         </w:rPr>
         <w:t xml:space="preserve"> </w:t>
@@ -1724,31 +1777,104 @@
         <w:rPr>
           <w:sz w:val="22"/>
         </w:rPr>
-        <w:t>from</w:t>
-      </w:r>
-      <w:r>
-        <w:rPr>
-          <w:sz w:val="22"/>
-        </w:rPr>
-        <w:t xml:space="preserve"> the same</w:t>
-      </w:r>
-      <w:r>
-        <w:rPr>
-          <w:sz w:val="22"/>
-        </w:rPr>
-        <w:t xml:space="preserve"> </w:t>
-      </w:r>
-      <w:r>
-        <w:rPr>
-          <w:sz w:val="22"/>
-        </w:rPr>
-        <w:t xml:space="preserve">Azure </w:t>
-      </w:r>
-      <w:r>
-        <w:rPr>
-          <w:sz w:val="22"/>
-        </w:rPr>
-        <w:t>Key Vault</w:t>
+        <w:t xml:space="preserve">with the </w:t>
+      </w:r>
+      <w:r>
+        <w:rPr>
+          <w:sz w:val="22"/>
+        </w:rPr>
+        <w:t xml:space="preserve">RSA </w:t>
+      </w:r>
+      <w:r>
+        <w:rPr>
+          <w:sz w:val="22"/>
+        </w:rPr>
+        <w:t xml:space="preserve">key from Azure </w:t>
+      </w:r>
+      <w:r>
+        <w:rPr>
+          <w:sz w:val="22"/>
+        </w:rPr>
+        <w:t>KV</w:t>
+      </w:r>
+      <w:r>
+        <w:rPr>
+          <w:sz w:val="22"/>
+        </w:rPr>
+        <w:t xml:space="preserve"> producing </w:t>
+      </w:r>
+      <w:r>
+        <w:rPr>
+          <w:b/>
+          <w:bCs/>
+          <w:i/>
+          <w:iCs/>
+          <w:sz w:val="22"/>
+        </w:rPr>
+        <w:t>JWE</w:t>
+      </w:r>
+      <w:r>
+        <w:rPr>
+          <w:sz w:val="22"/>
+        </w:rPr>
+        <w:t>.</w:t>
+      </w:r>
+    </w:p>
+    <w:p>
+      <w:pPr>
+        <w:pStyle w:val="ListParagraph"/>
+        <w:ind w:left="1440" w:firstLine="0"/>
+        <w:rPr>
+          <w:sz w:val="22"/>
+        </w:rPr>
+      </w:pPr>
+      <w:r>
+        <w:rPr>
+          <w:sz w:val="22"/>
+        </w:rPr>
+        <w:t xml:space="preserve">This process is possible due the fact that the RSA encryption requires only public keys. </w:t>
+      </w:r>
+      <w:r>
+        <w:rPr>
+          <w:sz w:val="22"/>
+        </w:rPr>
+        <w:t>Such</w:t>
+      </w:r>
+      <w:r>
+        <w:rPr>
+          <w:sz w:val="22"/>
+        </w:rPr>
+        <w:t xml:space="preserve"> keys could be easily extracted from Azure </w:t>
+      </w:r>
+      <w:r>
+        <w:rPr>
+          <w:sz w:val="22"/>
+        </w:rPr>
+        <w:t>KV</w:t>
+      </w:r>
+      <w:r>
+        <w:rPr>
+          <w:sz w:val="22"/>
+        </w:rPr>
+        <w:t xml:space="preserve">, as opposite to private key </w:t>
+      </w:r>
+      <w:r>
+        <w:rPr>
+          <w:sz w:val="22"/>
+        </w:rPr>
+        <w:t>that</w:t>
+      </w:r>
+      <w:r>
+        <w:rPr>
+          <w:sz w:val="22"/>
+        </w:rPr>
+        <w:t xml:space="preserve"> never leaves the vault and used only at Azure’s side lately for </w:t>
+      </w:r>
+      <w:r>
+        <w:rPr>
+          <w:sz w:val="22"/>
+        </w:rPr>
+        <w:t>decryption</w:t>
       </w:r>
       <w:r>
         <w:rPr>
@@ -1772,42 +1898,7 @@
         <w:rPr>
           <w:sz w:val="22"/>
         </w:rPr>
-        <w:t xml:space="preserve">embeds </w:t>
-      </w:r>
-      <w:r>
-        <w:rPr>
-          <w:b/>
-          <w:bCs/>
-          <w:i/>
-          <w:iCs/>
-          <w:sz w:val="22"/>
-        </w:rPr>
-        <w:t>OID</w:t>
-      </w:r>
-      <w:r>
-        <w:rPr>
-          <w:sz w:val="22"/>
-        </w:rPr>
-        <w:t xml:space="preserve"> as </w:t>
-      </w:r>
-      <w:r>
-        <w:rPr>
-          <w:rFonts w:ascii="Courier New" w:eastAsia="Courier New" w:hAnsi="Courier New" w:cs="Courier New"/>
-          <w:sz w:val="22"/>
-        </w:rPr>
-        <w:t>sub</w:t>
-      </w:r>
-      <w:r>
-        <w:rPr>
-          <w:sz w:val="22"/>
-        </w:rPr>
-        <w:t xml:space="preserve"> claim.</w:t>
-      </w:r>
-      <w:r>
-        <w:rPr>
-          <w:sz w:val="22"/>
-        </w:rPr>
-        <w:t xml:space="preserve"> </w:t>
+        <w:t xml:space="preserve">Create refresh token with Azure Key Vault secret (not key) </w:t>
       </w:r>
     </w:p>
     <w:p>
@@ -2467,34 +2558,52 @@
         <w:rPr>
           <w:sz w:val="22"/>
         </w:rPr>
-        <w:t xml:space="preserve"> use insert the </w:t>
-      </w:r>
-      <w:r>
-        <w:rPr>
-          <w:sz w:val="22"/>
-        </w:rPr>
-        <w:t>encrypted</w:t>
-      </w:r>
-      <w:r>
-        <w:rPr>
-          <w:sz w:val="22"/>
-        </w:rPr>
         <w:t xml:space="preserve"> </w:t>
       </w:r>
       <w:r>
         <w:rPr>
           <w:sz w:val="22"/>
         </w:rPr>
-        <w:t>OID</w:t>
-      </w:r>
-      <w:r>
-        <w:rPr>
-          <w:sz w:val="22"/>
-        </w:rPr>
-        <w:t xml:space="preserve"> to issued JWT as “sub” claim</w:t>
-      </w:r>
-      <w:r>
-        <w:rPr>
+        <w:t>encrypt</w:t>
+      </w:r>
+      <w:r>
+        <w:rPr>
+          <w:sz w:val="22"/>
+        </w:rPr>
+        <w:t xml:space="preserve"> </w:t>
+      </w:r>
+      <w:r>
+        <w:rPr>
+          <w:sz w:val="22"/>
+        </w:rPr>
+        <w:t xml:space="preserve">JWT-standard claims, including </w:t>
+      </w:r>
+      <w:r>
+        <w:rPr>
+          <w:sz w:val="22"/>
+        </w:rPr>
+        <w:t>“sub” claim</w:t>
+      </w:r>
+      <w:r>
+        <w:rPr>
+          <w:sz w:val="22"/>
+        </w:rPr>
+        <w:t xml:space="preserve"> for </w:t>
+      </w:r>
+      <w:proofErr w:type="spellStart"/>
+      <w:r>
+        <w:rPr>
+          <w:b/>
+          <w:bCs/>
+          <w:sz w:val="22"/>
+        </w:rPr>
+        <w:t>user_id</w:t>
+      </w:r>
+      <w:proofErr w:type="spellEnd"/>
+      <w:r>
+        <w:rPr>
+          <w:b/>
+          <w:bCs/>
           <w:sz w:val="22"/>
         </w:rPr>
         <w:t>:</w:t>
@@ -2543,35 +2652,100 @@
         </w:rPr>
         <w:t xml:space="preserve">Encrypt </w:t>
       </w:r>
-      <w:proofErr w:type="spellStart"/>
-      <w:r>
-        <w:rPr>
-          <w:sz w:val="22"/>
-        </w:rPr>
-        <w:t>user_id</w:t>
-      </w:r>
-      <w:proofErr w:type="spellEnd"/>
-      <w:r>
-        <w:rPr>
-          <w:sz w:val="22"/>
-        </w:rPr>
-        <w:t xml:space="preserve"> (by AES algorithm with Azure Key Vault Secret)</w:t>
-      </w:r>
-      <w:r>
-        <w:rPr>
-          <w:sz w:val="22"/>
-        </w:rPr>
-        <w:t xml:space="preserve"> into </w:t>
-      </w:r>
-      <w:r>
-        <w:rPr>
-          <w:b/>
-          <w:bCs/>
-          <w:i/>
-          <w:iCs/>
-          <w:sz w:val="22"/>
-        </w:rPr>
-        <w:t>OID</w:t>
+      <w:r>
+        <w:rPr>
+          <w:sz w:val="22"/>
+        </w:rPr>
+        <w:t>the claims</w:t>
+      </w:r>
+      <w:r>
+        <w:rPr>
+          <w:sz w:val="22"/>
+        </w:rPr>
+        <w:t xml:space="preserve"> (by </w:t>
+      </w:r>
+      <w:r>
+        <w:rPr>
+          <w:sz w:val="22"/>
+          <w:lang w:val="en-IL"/>
+        </w:rPr>
+        <w:t>RSA_OAEP_256</w:t>
+      </w:r>
+      <w:r>
+        <w:rPr>
+          <w:sz w:val="22"/>
+        </w:rPr>
+        <w:t xml:space="preserve"> </w:t>
+      </w:r>
+      <w:r>
+        <w:rPr>
+          <w:sz w:val="22"/>
+        </w:rPr>
+        <w:t xml:space="preserve">algorithm </w:t>
+      </w:r>
+      <w:r>
+        <w:rPr>
+          <w:sz w:val="22"/>
+        </w:rPr>
+        <w:t xml:space="preserve">and </w:t>
+      </w:r>
+      <w:r>
+        <w:rPr>
+          <w:sz w:val="22"/>
+          <w:lang w:val="en-IL"/>
+        </w:rPr>
+        <w:t>A256</w:t>
+      </w:r>
+      <w:proofErr w:type="gramStart"/>
+      <w:r>
+        <w:rPr>
+          <w:sz w:val="22"/>
+          <w:lang w:val="en-IL"/>
+        </w:rPr>
+        <w:t>GCM</w:t>
+      </w:r>
+      <w:r>
+        <w:rPr>
+          <w:sz w:val="22"/>
+        </w:rPr>
+        <w:t xml:space="preserve"> </w:t>
+      </w:r>
+      <w:r>
+        <w:rPr>
+          <w:sz w:val="22"/>
+        </w:rPr>
+        <w:t xml:space="preserve"> encryption</w:t>
+      </w:r>
+      <w:proofErr w:type="gramEnd"/>
+      <w:r>
+        <w:rPr>
+          <w:sz w:val="22"/>
+        </w:rPr>
+        <w:t xml:space="preserve"> </w:t>
+      </w:r>
+      <w:r>
+        <w:rPr>
+          <w:sz w:val="22"/>
+        </w:rPr>
+        <w:t xml:space="preserve">with Azure </w:t>
+      </w:r>
+      <w:r>
+        <w:rPr>
+          <w:sz w:val="22"/>
+        </w:rPr>
+        <w:t>KV</w:t>
+      </w:r>
+      <w:r>
+        <w:rPr>
+          <w:sz w:val="22"/>
+        </w:rPr>
+        <w:t xml:space="preserve"> </w:t>
+      </w:r>
+      <w:r>
+        <w:rPr>
+          <w:sz w:val="22"/>
+        </w:rPr>
+        <w:t>RSA Key)</w:t>
       </w:r>
     </w:p>
     <w:p>
@@ -2589,13 +2763,25 @@
         <w:rPr>
           <w:sz w:val="22"/>
         </w:rPr>
-        <w:t>Issue JWT with OID as “sub” claim</w:t>
-      </w:r>
-      <w:r>
-        <w:rPr>
-          <w:sz w:val="22"/>
-        </w:rPr>
-        <w:t xml:space="preserve"> (RSA256 with Azure Key Vault Key)</w:t>
+        <w:t xml:space="preserve">Issue </w:t>
+      </w:r>
+      <w:r>
+        <w:rPr>
+          <w:sz w:val="22"/>
+        </w:rPr>
+        <w:t xml:space="preserve">the refresh token (with Azure </w:t>
+      </w:r>
+      <w:r>
+        <w:rPr>
+          <w:sz w:val="22"/>
+        </w:rPr>
+        <w:t xml:space="preserve">KV </w:t>
+      </w:r>
+      <w:r>
+        <w:rPr>
+          <w:sz w:val="22"/>
+        </w:rPr>
+        <w:t>secret as symmetric encryption key)</w:t>
       </w:r>
     </w:p>
     <w:p>
@@ -2619,13 +2805,7 @@
         <w:rPr>
           <w:sz w:val="22"/>
         </w:rPr>
-        <w:t xml:space="preserve">3. </w:t>
-      </w:r>
-      <w:r>
-        <w:rPr>
-          <w:sz w:val="22"/>
-        </w:rPr>
-        <w:t>HTTP POST</w:t>
+        <w:t>3. HTTP POST</w:t>
       </w:r>
       <w:r>
         <w:rPr>
@@ -2682,6 +2862,24 @@
           <w:sz w:val="22"/>
         </w:rPr>
         <w:t xml:space="preserve">endpoint to </w:t>
+      </w:r>
+    </w:p>
+    <w:p>
+      <w:pPr>
+        <w:numPr>
+          <w:ilvl w:val="1"/>
+          <w:numId w:val="5"/>
+        </w:numPr>
+        <w:ind w:hanging="114"/>
+        <w:rPr>
+          <w:sz w:val="22"/>
+        </w:rPr>
+      </w:pPr>
+      <w:r>
+        <w:rPr>
+          <w:sz w:val="22"/>
+        </w:rPr>
+        <w:t xml:space="preserve"> Decrypt the received JWT with </w:t>
       </w:r>
     </w:p>
     <w:p>
@@ -2752,6 +2950,8 @@
       <w:proofErr w:type="spellStart"/>
       <w:r>
         <w:rPr>
+          <w:b/>
+          <w:bCs/>
           <w:sz w:val="22"/>
         </w:rPr>
         <w:t>user_id</w:t>
@@ -2779,50 +2979,6 @@
           <w:lang w:val="en-IL"/>
         </w:rPr>
         <w:t xml:space="preserve">  because .NET tries to maintain the compatibility with WS-Federation claims.</w:t>
-      </w:r>
-    </w:p>
-    <w:p>
-      <w:pPr>
-        <w:pStyle w:val="ListParagraph"/>
-        <w:numPr>
-          <w:ilvl w:val="1"/>
-          <w:numId w:val="5"/>
-        </w:numPr>
-        <w:rPr>
-          <w:sz w:val="22"/>
-        </w:rPr>
-      </w:pPr>
-      <w:r>
-        <w:rPr>
-          <w:sz w:val="22"/>
-        </w:rPr>
-        <w:t xml:space="preserve">Substitute “sub” claim: remove the existing and add the </w:t>
-      </w:r>
-      <w:proofErr w:type="spellStart"/>
-      <w:r>
-        <w:rPr>
-          <w:sz w:val="22"/>
-        </w:rPr>
-        <w:t>user</w:t>
-      </w:r>
-      <w:r>
-        <w:rPr>
-          <w:sz w:val="22"/>
-        </w:rPr>
-        <w:t>_</w:t>
-      </w:r>
-      <w:r>
-        <w:rPr>
-          <w:sz w:val="22"/>
-        </w:rPr>
-        <w:t>id</w:t>
-      </w:r>
-      <w:proofErr w:type="spellEnd"/>
-      <w:r>
-        <w:rPr>
-          <w:sz w:val="22"/>
-        </w:rPr>
-        <w:t xml:space="preserve"> value</w:t>
       </w:r>
     </w:p>
     <w:p>

</xml_diff>

<commit_message>
MID-15 Implement /revoke endpoint
</commit_message>
<xml_diff>
--- a/midas/Docs/Jwt Cleaning Design Doc.docx
+++ b/midas/Docs/Jwt Cleaning Design Doc.docx
@@ -72,23 +72,7 @@
         <w:t>Project:</w:t>
       </w:r>
       <w:r>
-        <w:t xml:space="preserve"> MIDAS / </w:t>
-      </w:r>
-      <w:proofErr w:type="spellStart"/>
-      <w:r>
-        <w:t>Digitel</w:t>
-      </w:r>
-      <w:proofErr w:type="spellEnd"/>
-      <w:r>
-        <w:t xml:space="preserve"> </w:t>
-      </w:r>
-      <w:proofErr w:type="spellStart"/>
-      <w:r>
-        <w:t>Ovdim</w:t>
-      </w:r>
-      <w:proofErr w:type="spellEnd"/>
-      <w:r>
-        <w:t xml:space="preserve"> </w:t>
+        <w:t xml:space="preserve"> MIDAS / Digitel Ovdim </w:t>
       </w:r>
     </w:p>
     <w:p>
@@ -822,33 +806,11 @@
         </w:rPr>
         <w:t xml:space="preserve">applied only to </w:t>
       </w:r>
-      <w:proofErr w:type="spellStart"/>
-      <w:r>
-        <w:rPr>
-          <w:sz w:val="22"/>
-        </w:rPr>
-        <w:t>Digitel</w:t>
-      </w:r>
-      <w:proofErr w:type="spellEnd"/>
-      <w:r>
-        <w:rPr>
-          <w:sz w:val="22"/>
-        </w:rPr>
-        <w:t xml:space="preserve"> </w:t>
-      </w:r>
-      <w:proofErr w:type="spellStart"/>
-      <w:r>
-        <w:rPr>
-          <w:sz w:val="22"/>
-        </w:rPr>
-        <w:t>Ovdim</w:t>
-      </w:r>
-      <w:proofErr w:type="spellEnd"/>
-      <w:r>
-        <w:rPr>
-          <w:sz w:val="22"/>
-        </w:rPr>
-        <w:t xml:space="preserve"> </w:t>
+      <w:r>
+        <w:rPr>
+          <w:sz w:val="22"/>
+        </w:rPr>
+        <w:t xml:space="preserve">Digitel Ovdim </w:t>
       </w:r>
       <w:r>
         <w:rPr>
@@ -977,19 +939,11 @@
           <w:sz w:val="22"/>
         </w:rPr>
       </w:pPr>
-      <w:proofErr w:type="spellStart"/>
-      <w:r>
-        <w:rPr>
-          <w:sz w:val="22"/>
-        </w:rPr>
-        <w:t>MyDigitel</w:t>
-      </w:r>
-      <w:proofErr w:type="spellEnd"/>
-      <w:r>
-        <w:rPr>
-          <w:sz w:val="22"/>
-        </w:rPr>
-        <w:t xml:space="preserve"> authentication flows</w:t>
+      <w:r>
+        <w:rPr>
+          <w:sz w:val="22"/>
+        </w:rPr>
+        <w:t>MyDigitel authentication flows</w:t>
       </w:r>
     </w:p>
     <w:p>
@@ -1173,7 +1127,6 @@
         </w:rPr>
         <w:t xml:space="preserve"> all personal information </w:t>
       </w:r>
-      <w:proofErr w:type="gramStart"/>
       <w:r>
         <w:rPr>
           <w:sz w:val="22"/>
@@ -1190,14 +1143,7 @@
         <w:rPr>
           <w:sz w:val="22"/>
         </w:rPr>
-        <w:t>issued</w:t>
-      </w:r>
-      <w:proofErr w:type="gramEnd"/>
-      <w:r>
-        <w:rPr>
-          <w:sz w:val="22"/>
-        </w:rPr>
-        <w:t xml:space="preserve"> </w:t>
+        <w:t xml:space="preserve">issued </w:t>
       </w:r>
       <w:r>
         <w:rPr>
@@ -1279,8 +1225,6 @@
         </w:rPr>
         <w:t>(/</w:t>
       </w:r>
-      <w:proofErr w:type="spellStart"/>
-      <w:proofErr w:type="gramStart"/>
       <w:r>
         <w:rPr>
           <w:b/>
@@ -1289,23 +1233,13 @@
         </w:rPr>
         <w:t>tokeninfo</w:t>
       </w:r>
-      <w:proofErr w:type="spellEnd"/>
       <w:r>
         <w:rPr>
           <w:b/>
           <w:bCs/>
           <w:sz w:val="22"/>
         </w:rPr>
-        <w:t xml:space="preserve"> )</w:t>
-      </w:r>
-      <w:proofErr w:type="gramEnd"/>
-      <w:r>
-        <w:rPr>
-          <w:b/>
-          <w:bCs/>
-          <w:sz w:val="22"/>
-        </w:rPr>
-        <w:t>.</w:t>
+        <w:t xml:space="preserve"> ).</w:t>
       </w:r>
     </w:p>
     <w:p>
@@ -1491,36 +1425,24 @@
           <w:bCs/>
           <w:sz w:val="22"/>
         </w:rPr>
-        <w:t>/</w:t>
-      </w:r>
-      <w:proofErr w:type="spellStart"/>
+        <w:t>/api</w:t>
+      </w:r>
       <w:r>
         <w:rPr>
           <w:b/>
           <w:bCs/>
           <w:sz w:val="22"/>
         </w:rPr>
-        <w:t>api</w:t>
-      </w:r>
-      <w:proofErr w:type="spellEnd"/>
+        <w:t>/</w:t>
+      </w:r>
       <w:r>
         <w:rPr>
           <w:b/>
           <w:bCs/>
           <w:sz w:val="22"/>
         </w:rPr>
-        <w:t>/</w:t>
-      </w:r>
-      <w:proofErr w:type="spellStart"/>
-      <w:r>
-        <w:rPr>
-          <w:b/>
-          <w:bCs/>
-          <w:sz w:val="22"/>
-        </w:rPr>
         <w:t>otp</w:t>
       </w:r>
-      <w:proofErr w:type="spellEnd"/>
       <w:r>
         <w:rPr>
           <w:rFonts w:ascii="Courier New" w:eastAsia="Courier New" w:hAnsi="Courier New" w:cs="Courier New"/>
@@ -1637,27 +1559,7 @@
           <w:bCs/>
           <w:sz w:val="22"/>
         </w:rPr>
-        <w:t>/</w:t>
-      </w:r>
-      <w:proofErr w:type="spellStart"/>
-      <w:r>
-        <w:rPr>
-          <w:rFonts w:asciiTheme="minorHAnsi" w:eastAsia="Courier New" w:hAnsiTheme="minorHAnsi" w:cstheme="minorHAnsi"/>
-          <w:b/>
-          <w:bCs/>
-          <w:sz w:val="22"/>
-        </w:rPr>
-        <w:t>api</w:t>
-      </w:r>
-      <w:proofErr w:type="spellEnd"/>
-      <w:r>
-        <w:rPr>
-          <w:rFonts w:asciiTheme="minorHAnsi" w:eastAsia="Courier New" w:hAnsiTheme="minorHAnsi" w:cstheme="minorHAnsi"/>
-          <w:b/>
-          <w:bCs/>
-          <w:sz w:val="22"/>
-        </w:rPr>
-        <w:t>/</w:t>
+        <w:t>/api/</w:t>
       </w:r>
       <w:r>
         <w:rPr>
@@ -1787,7 +1689,6 @@
         </w:rPr>
         <w:t xml:space="preserve"> the associated </w:t>
       </w:r>
-      <w:proofErr w:type="spellStart"/>
       <w:r>
         <w:rPr>
           <w:i/>
@@ -1796,7 +1697,6 @@
         </w:rPr>
         <w:t>user_id</w:t>
       </w:r>
-      <w:proofErr w:type="spellEnd"/>
       <w:r>
         <w:rPr>
           <w:i/>
@@ -1854,7 +1754,6 @@
         </w:rPr>
         <w:t xml:space="preserve">to store </w:t>
       </w:r>
-      <w:proofErr w:type="spellStart"/>
       <w:r>
         <w:rPr>
           <w:b/>
@@ -1863,7 +1762,6 @@
         </w:rPr>
         <w:t>user_id</w:t>
       </w:r>
-      <w:proofErr w:type="spellEnd"/>
     </w:p>
     <w:p>
       <w:pPr>
@@ -1925,15 +1823,25 @@
       </w:r>
       <w:r>
         <w:rPr>
+          <w:b/>
+          <w:bCs/>
           <w:sz w:val="22"/>
         </w:rPr>
         <w:t xml:space="preserve">public </w:t>
       </w:r>
       <w:r>
         <w:rPr>
-          <w:sz w:val="22"/>
-        </w:rPr>
-        <w:t xml:space="preserve">key from Azure </w:t>
+          <w:b/>
+          <w:bCs/>
+          <w:sz w:val="22"/>
+        </w:rPr>
+        <w:t>key</w:t>
+      </w:r>
+      <w:r>
+        <w:rPr>
+          <w:sz w:val="22"/>
+        </w:rPr>
+        <w:t xml:space="preserve"> from Azure </w:t>
       </w:r>
       <w:r>
         <w:rPr>
@@ -2030,7 +1938,13 @@
         <w:rPr>
           <w:sz w:val="22"/>
         </w:rPr>
-        <w:t xml:space="preserve"> secret (not key) </w:t>
+        <w:t xml:space="preserve"> secret (not </w:t>
+      </w:r>
+      <w:r>
+        <w:rPr>
+          <w:sz w:val="22"/>
+        </w:rPr>
+        <w:t>a key) as {otp};{exp} pair where {exp} is expressed in epoch seconds with configurable value (defined in days)</w:t>
       </w:r>
     </w:p>
     <w:p>
@@ -2180,36 +2094,24 @@
           <w:bCs/>
           <w:sz w:val="22"/>
         </w:rPr>
-        <w:t>/</w:t>
-      </w:r>
-      <w:proofErr w:type="spellStart"/>
+        <w:t>/api</w:t>
+      </w:r>
       <w:r>
         <w:rPr>
           <w:b/>
           <w:bCs/>
           <w:sz w:val="22"/>
         </w:rPr>
-        <w:t>api</w:t>
-      </w:r>
-      <w:proofErr w:type="spellEnd"/>
+        <w:t>/</w:t>
+      </w:r>
       <w:r>
         <w:rPr>
           <w:b/>
           <w:bCs/>
           <w:sz w:val="22"/>
         </w:rPr>
-        <w:t>/</w:t>
-      </w:r>
-      <w:proofErr w:type="spellStart"/>
-      <w:r>
-        <w:rPr>
-          <w:b/>
-          <w:bCs/>
-          <w:sz w:val="22"/>
-        </w:rPr>
         <w:t>tokeninfo</w:t>
       </w:r>
-      <w:proofErr w:type="spellEnd"/>
       <w:r>
         <w:rPr>
           <w:sz w:val="22"/>
@@ -2220,35 +2122,7 @@
         <w:rPr>
           <w:sz w:val="22"/>
         </w:rPr>
-        <w:t xml:space="preserve">claims and extracts </w:t>
-      </w:r>
-      <w:proofErr w:type="spellStart"/>
-      <w:r>
-        <w:rPr>
-          <w:sz w:val="22"/>
-        </w:rPr>
-        <w:t>user_id</w:t>
-      </w:r>
-      <w:proofErr w:type="spellEnd"/>
-      <w:r>
-        <w:rPr>
-          <w:sz w:val="22"/>
-        </w:rPr>
-        <w:t xml:space="preserve"> </w:t>
-      </w:r>
-      <w:proofErr w:type="spellStart"/>
-      <w:r>
-        <w:rPr>
-          <w:sz w:val="22"/>
-        </w:rPr>
-        <w:t>fro</w:t>
-      </w:r>
-      <w:proofErr w:type="spellEnd"/>
-      <w:r>
-        <w:rPr>
-          <w:sz w:val="22"/>
-        </w:rPr>
-        <w:t xml:space="preserve"> “sub” claim</w:t>
+        <w:t>claims and extracts user_id fro “sub” claim</w:t>
       </w:r>
     </w:p>
     <w:p>
@@ -2275,14 +2149,12 @@
         </w:rPr>
         <w:t xml:space="preserve">could </w:t>
       </w:r>
-      <w:proofErr w:type="spellStart"/>
       <w:r>
         <w:rPr>
           <w:sz w:val="22"/>
         </w:rPr>
         <w:t>retriev</w:t>
       </w:r>
-      <w:proofErr w:type="spellEnd"/>
       <w:r>
         <w:rPr>
           <w:sz w:val="22"/>
@@ -2301,36 +2173,16 @@
           <w:bCs/>
           <w:sz w:val="22"/>
         </w:rPr>
-        <w:t>/</w:t>
-      </w:r>
-      <w:proofErr w:type="spellStart"/>
+        <w:t>/api/</w:t>
+      </w:r>
       <w:r>
         <w:rPr>
           <w:b/>
           <w:bCs/>
           <w:sz w:val="22"/>
         </w:rPr>
-        <w:t>api</w:t>
-      </w:r>
-      <w:proofErr w:type="spellEnd"/>
-      <w:r>
-        <w:rPr>
-          <w:b/>
-          <w:bCs/>
-          <w:sz w:val="22"/>
-        </w:rPr>
-        <w:t>/</w:t>
-      </w:r>
-      <w:proofErr w:type="spellStart"/>
-      <w:r>
-        <w:rPr>
-          <w:b/>
-          <w:bCs/>
-          <w:sz w:val="22"/>
-        </w:rPr>
         <w:t>tokeninfo</w:t>
       </w:r>
-      <w:proofErr w:type="spellEnd"/>
       <w:r>
         <w:rPr>
           <w:b/>
@@ -2535,34 +2387,31 @@
           <w:bCs/>
           <w:sz w:val="22"/>
         </w:rPr>
-        <w:t>/</w:t>
-      </w:r>
-      <w:proofErr w:type="spellStart"/>
+        <w:t>/api/otp</w:t>
+      </w:r>
       <w:r>
         <w:rPr>
           <w:b/>
           <w:bCs/>
           <w:sz w:val="22"/>
         </w:rPr>
-        <w:t>api</w:t>
-      </w:r>
-      <w:proofErr w:type="spellEnd"/>
+        <w:t>?id=&lt;</w:t>
+      </w:r>
       <w:r>
         <w:rPr>
           <w:b/>
           <w:bCs/>
           <w:sz w:val="22"/>
         </w:rPr>
-        <w:t>/</w:t>
-      </w:r>
-      <w:proofErr w:type="spellStart"/>
+        <w:t>xxx</w:t>
+      </w:r>
       <w:r>
         <w:rPr>
           <w:b/>
           <w:bCs/>
           <w:sz w:val="22"/>
         </w:rPr>
-        <w:t>otp</w:t>
+        <w:t>&gt;&amp;phoneNum=&lt;</w:t>
       </w:r>
       <w:r>
         <w:rPr>
@@ -2570,16 +2419,15 @@
           <w:bCs/>
           <w:sz w:val="22"/>
         </w:rPr>
-        <w:t>?id</w:t>
-      </w:r>
-      <w:proofErr w:type="spellEnd"/>
+        <w:t>yyy</w:t>
+      </w:r>
       <w:r>
         <w:rPr>
           <w:b/>
           <w:bCs/>
           <w:sz w:val="22"/>
         </w:rPr>
-        <w:t>=&lt;</w:t>
+        <w:t>&gt;</w:t>
       </w:r>
       <w:r>
         <w:rPr>
@@ -2587,58 +2435,6 @@
           <w:bCs/>
           <w:sz w:val="22"/>
         </w:rPr>
-        <w:t>xxx</w:t>
-      </w:r>
-      <w:r>
-        <w:rPr>
-          <w:b/>
-          <w:bCs/>
-          <w:sz w:val="22"/>
-        </w:rPr>
-        <w:t>&gt;&amp;</w:t>
-      </w:r>
-      <w:proofErr w:type="spellStart"/>
-      <w:r>
-        <w:rPr>
-          <w:b/>
-          <w:bCs/>
-          <w:sz w:val="22"/>
-        </w:rPr>
-        <w:t>phoneNum</w:t>
-      </w:r>
-      <w:proofErr w:type="spellEnd"/>
-      <w:r>
-        <w:rPr>
-          <w:b/>
-          <w:bCs/>
-          <w:sz w:val="22"/>
-        </w:rPr>
-        <w:t>=&lt;</w:t>
-      </w:r>
-      <w:proofErr w:type="spellStart"/>
-      <w:r>
-        <w:rPr>
-          <w:b/>
-          <w:bCs/>
-          <w:sz w:val="22"/>
-        </w:rPr>
-        <w:t>yyy</w:t>
-      </w:r>
-      <w:proofErr w:type="spellEnd"/>
-      <w:r>
-        <w:rPr>
-          <w:b/>
-          <w:bCs/>
-          <w:sz w:val="22"/>
-        </w:rPr>
-        <w:t>&gt;</w:t>
-      </w:r>
-      <w:r>
-        <w:rPr>
-          <w:b/>
-          <w:bCs/>
-          <w:sz w:val="22"/>
-        </w:rPr>
         <w:t xml:space="preserve"> </w:t>
       </w:r>
       <w:r>
@@ -2659,23 +2455,13 @@
         </w:rPr>
         <w:t xml:space="preserve">validate the pair – </w:t>
       </w:r>
-      <w:proofErr w:type="spellStart"/>
       <w:r>
         <w:rPr>
           <w:i/>
           <w:iCs/>
           <w:sz w:val="22"/>
         </w:rPr>
-        <w:t>user_id</w:t>
-      </w:r>
-      <w:proofErr w:type="spellEnd"/>
-      <w:r>
-        <w:rPr>
-          <w:i/>
-          <w:iCs/>
-          <w:sz w:val="22"/>
-        </w:rPr>
-        <w:t xml:space="preserve"> </w:t>
+        <w:t xml:space="preserve">user_id </w:t>
       </w:r>
       <w:r>
         <w:rPr>
@@ -2719,25 +2505,7 @@
           <w:bCs/>
           <w:sz w:val="22"/>
         </w:rPr>
-        <w:t>/</w:t>
-      </w:r>
-      <w:proofErr w:type="spellStart"/>
-      <w:r>
-        <w:rPr>
-          <w:b/>
-          <w:bCs/>
-          <w:sz w:val="22"/>
-        </w:rPr>
-        <w:t>api</w:t>
-      </w:r>
-      <w:proofErr w:type="spellEnd"/>
-      <w:r>
-        <w:rPr>
-          <w:b/>
-          <w:bCs/>
-          <w:sz w:val="22"/>
-        </w:rPr>
-        <w:t>/token</w:t>
+        <w:t>/api/token</w:t>
       </w:r>
       <w:r>
         <w:rPr>
@@ -2787,18 +2555,8 @@
           <w:iCs/>
           <w:sz w:val="22"/>
         </w:rPr>
-        <w:t xml:space="preserve"> </w:t>
-      </w:r>
-      <w:proofErr w:type="spellStart"/>
-      <w:r>
-        <w:rPr>
-          <w:i/>
-          <w:iCs/>
-          <w:sz w:val="22"/>
-        </w:rPr>
-        <w:t>user_id</w:t>
-      </w:r>
-      <w:proofErr w:type="spellEnd"/>
+        <w:t xml:space="preserve"> user_id</w:t>
+      </w:r>
       <w:r>
         <w:rPr>
           <w:b/>
@@ -2834,7 +2592,6 @@
         </w:rPr>
         <w:t xml:space="preserve"> in the store and get the associated </w:t>
       </w:r>
-      <w:proofErr w:type="spellStart"/>
       <w:r>
         <w:rPr>
           <w:i/>
@@ -2843,7 +2600,6 @@
         </w:rPr>
         <w:t>user_id</w:t>
       </w:r>
-      <w:proofErr w:type="spellEnd"/>
     </w:p>
     <w:p>
       <w:pPr>
@@ -2869,19 +2625,7 @@
         <w:rPr>
           <w:sz w:val="22"/>
         </w:rPr>
-        <w:t xml:space="preserve"> (CEK, </w:t>
-      </w:r>
-      <w:r>
-        <w:rPr>
-          <w:sz w:val="22"/>
-        </w:rPr>
-        <w:t>Content Encryption Key</w:t>
-      </w:r>
-      <w:r>
-        <w:rPr>
-          <w:sz w:val="22"/>
-        </w:rPr>
-        <w:t xml:space="preserve">) </w:t>
+        <w:t xml:space="preserve"> (CEK, Content Encryption Key) </w:t>
       </w:r>
     </w:p>
     <w:p>
@@ -3002,7 +2746,6 @@
         </w:rPr>
         <w:t xml:space="preserve">including “sub” claim for </w:t>
       </w:r>
-      <w:proofErr w:type="spellStart"/>
       <w:r>
         <w:rPr>
           <w:i/>
@@ -3011,7 +2754,6 @@
         </w:rPr>
         <w:t>user_id</w:t>
       </w:r>
-      <w:proofErr w:type="spellEnd"/>
       <w:r>
         <w:rPr>
           <w:sz w:val="22"/>
@@ -3133,19 +2875,11 @@
         </w:rPr>
         <w:t>header</w:t>
       </w:r>
-      <w:proofErr w:type="gramStart"/>
-      <w:r>
-        <w:rPr>
-          <w:sz w:val="22"/>
-        </w:rPr>
-        <w:t>).base</w:t>
-      </w:r>
-      <w:proofErr w:type="gramEnd"/>
-      <w:r>
-        <w:rPr>
-          <w:sz w:val="22"/>
-        </w:rPr>
-        <w:t>64url(</w:t>
+      <w:r>
+        <w:rPr>
+          <w:sz w:val="22"/>
+        </w:rPr>
+        <w:t>).base64url(</w:t>
       </w:r>
       <w:r>
         <w:rPr>
@@ -3155,19 +2889,11 @@
         </w:rPr>
         <w:t>encryptedCEK</w:t>
       </w:r>
-      <w:proofErr w:type="gramStart"/>
-      <w:r>
-        <w:rPr>
-          <w:sz w:val="22"/>
-        </w:rPr>
-        <w:t>).base</w:t>
-      </w:r>
-      <w:proofErr w:type="gramEnd"/>
-      <w:r>
-        <w:rPr>
-          <w:sz w:val="22"/>
-        </w:rPr>
-        <w:t>64url(</w:t>
+      <w:r>
+        <w:rPr>
+          <w:sz w:val="22"/>
+        </w:rPr>
+        <w:t>).base64url(</w:t>
       </w:r>
       <w:r>
         <w:rPr>
@@ -3177,19 +2903,11 @@
         </w:rPr>
         <w:t>iv</w:t>
       </w:r>
-      <w:proofErr w:type="gramStart"/>
-      <w:r>
-        <w:rPr>
-          <w:sz w:val="22"/>
-        </w:rPr>
-        <w:t>).base</w:t>
-      </w:r>
-      <w:proofErr w:type="gramEnd"/>
-      <w:r>
-        <w:rPr>
-          <w:sz w:val="22"/>
-        </w:rPr>
-        <w:t>64url(</w:t>
+      <w:r>
+        <w:rPr>
+          <w:sz w:val="22"/>
+        </w:rPr>
+        <w:t>).base64url(</w:t>
       </w:r>
       <w:r>
         <w:rPr>
@@ -3199,19 +2917,11 @@
         </w:rPr>
         <w:t>ciphertext</w:t>
       </w:r>
-      <w:proofErr w:type="gramStart"/>
-      <w:r>
-        <w:rPr>
-          <w:sz w:val="22"/>
-        </w:rPr>
-        <w:t>).base</w:t>
-      </w:r>
-      <w:proofErr w:type="gramEnd"/>
-      <w:r>
-        <w:rPr>
-          <w:sz w:val="22"/>
-        </w:rPr>
-        <w:t>64url(</w:t>
+      <w:r>
+        <w:rPr>
+          <w:sz w:val="22"/>
+        </w:rPr>
+        <w:t>).base64url(</w:t>
       </w:r>
       <w:r>
         <w:rPr>
@@ -3309,43 +3019,7 @@
           <w:bCs/>
           <w:sz w:val="22"/>
         </w:rPr>
-        <w:t>/</w:t>
-      </w:r>
-      <w:proofErr w:type="spellStart"/>
-      <w:r>
-        <w:rPr>
-          <w:b/>
-          <w:bCs/>
-          <w:sz w:val="22"/>
-        </w:rPr>
-        <w:t>api</w:t>
-      </w:r>
-      <w:proofErr w:type="spellEnd"/>
-      <w:r>
-        <w:rPr>
-          <w:b/>
-          <w:bCs/>
-          <w:sz w:val="22"/>
-        </w:rPr>
-        <w:t>/</w:t>
-      </w:r>
-      <w:proofErr w:type="spellStart"/>
-      <w:r>
-        <w:rPr>
-          <w:b/>
-          <w:bCs/>
-          <w:sz w:val="22"/>
-        </w:rPr>
-        <w:t>tokeninfo</w:t>
-      </w:r>
-      <w:proofErr w:type="spellEnd"/>
-      <w:r>
-        <w:rPr>
-          <w:b/>
-          <w:bCs/>
-          <w:sz w:val="22"/>
-        </w:rPr>
-        <w:t xml:space="preserve"> </w:t>
+        <w:t xml:space="preserve">/api/tokeninfo </w:t>
       </w:r>
       <w:r>
         <w:rPr>
@@ -3404,7 +3078,6 @@
         <w:t xml:space="preserve"> algorithm and the private key passed to </w:t>
       </w:r>
       <w:hyperlink r:id="rId8" w:history="1">
-        <w:proofErr w:type="spellStart"/>
         <w:r>
           <w:rPr>
             <w:rStyle w:val="Hyperlink"/>
@@ -3413,7 +3086,6 @@
           </w:rPr>
           <w:t>CryptographyClient</w:t>
         </w:r>
-        <w:proofErr w:type="spellEnd"/>
       </w:hyperlink>
       <w:r>
         <w:rPr>
@@ -3454,7 +3126,6 @@
         </w:rPr>
         <w:t xml:space="preserve">The recipient extracts the </w:t>
       </w:r>
-      <w:proofErr w:type="spellStart"/>
       <w:r>
         <w:rPr>
           <w:b/>
@@ -3463,7 +3134,6 @@
         </w:rPr>
         <w:t>encryptedCEK</w:t>
       </w:r>
-      <w:proofErr w:type="spellEnd"/>
       <w:r>
         <w:rPr>
           <w:sz w:val="22"/>
@@ -3602,7 +3272,6 @@
         </w:rPr>
         <w:t xml:space="preserve"> verified token and decrypt it into </w:t>
       </w:r>
-      <w:proofErr w:type="spellStart"/>
       <w:r>
         <w:rPr>
           <w:i/>
@@ -3611,7 +3280,6 @@
         </w:rPr>
         <w:t>user_id</w:t>
       </w:r>
-      <w:proofErr w:type="spellEnd"/>
       <w:r>
         <w:rPr>
           <w:sz w:val="22"/>
@@ -3690,36 +3358,8 @@
           <w:bCs/>
           <w:sz w:val="22"/>
         </w:rPr>
-        <w:t>/</w:t>
-      </w:r>
-      <w:proofErr w:type="spellStart"/>
-      <w:r>
-        <w:rPr>
-          <w:b/>
-          <w:bCs/>
-          <w:sz w:val="22"/>
-        </w:rPr>
-        <w:t>api</w:t>
-      </w:r>
-      <w:proofErr w:type="spellEnd"/>
-      <w:r>
-        <w:rPr>
-          <w:b/>
-          <w:bCs/>
-          <w:sz w:val="22"/>
-        </w:rPr>
-        <w:t>/</w:t>
-      </w:r>
-      <w:proofErr w:type="spellStart"/>
-      <w:r>
-        <w:rPr>
-          <w:b/>
-          <w:bCs/>
-          <w:sz w:val="22"/>
-        </w:rPr>
-        <w:t>refresh_token</w:t>
-      </w:r>
-      <w:proofErr w:type="spellEnd"/>
+        <w:t>/api/refresh_token</w:t>
+      </w:r>
       <w:r>
         <w:rPr>
           <w:sz w:val="22"/>
@@ -4348,19 +3988,11 @@
         </w:rPr>
         <w:t>header</w:t>
       </w:r>
-      <w:proofErr w:type="gramStart"/>
-      <w:r>
-        <w:rPr>
-          <w:sz w:val="22"/>
-        </w:rPr>
-        <w:t>).base</w:t>
-      </w:r>
-      <w:proofErr w:type="gramEnd"/>
-      <w:r>
-        <w:rPr>
-          <w:sz w:val="22"/>
-        </w:rPr>
-        <w:t>64url(</w:t>
+      <w:r>
+        <w:rPr>
+          <w:sz w:val="22"/>
+        </w:rPr>
+        <w:t>).base64url(</w:t>
       </w:r>
       <w:r>
         <w:rPr>
@@ -4370,19 +4002,11 @@
         </w:rPr>
         <w:t>encryptedKey</w:t>
       </w:r>
-      <w:proofErr w:type="gramStart"/>
-      <w:r>
-        <w:rPr>
-          <w:sz w:val="22"/>
-        </w:rPr>
-        <w:t>).base</w:t>
-      </w:r>
-      <w:proofErr w:type="gramEnd"/>
-      <w:r>
-        <w:rPr>
-          <w:sz w:val="22"/>
-        </w:rPr>
-        <w:t>64url(</w:t>
+      <w:r>
+        <w:rPr>
+          <w:sz w:val="22"/>
+        </w:rPr>
+        <w:t>).base64url(</w:t>
       </w:r>
       <w:r>
         <w:rPr>
@@ -4392,19 +4016,11 @@
         </w:rPr>
         <w:t>iv</w:t>
       </w:r>
-      <w:proofErr w:type="gramStart"/>
-      <w:r>
-        <w:rPr>
-          <w:sz w:val="22"/>
-        </w:rPr>
-        <w:t>).base</w:t>
-      </w:r>
-      <w:proofErr w:type="gramEnd"/>
-      <w:r>
-        <w:rPr>
-          <w:sz w:val="22"/>
-        </w:rPr>
-        <w:t>64url(</w:t>
+      <w:r>
+        <w:rPr>
+          <w:sz w:val="22"/>
+        </w:rPr>
+        <w:t>).base64url(</w:t>
       </w:r>
       <w:r>
         <w:rPr>
@@ -4414,19 +4030,11 @@
         </w:rPr>
         <w:t>ciphertext</w:t>
       </w:r>
-      <w:proofErr w:type="gramStart"/>
-      <w:r>
-        <w:rPr>
-          <w:sz w:val="22"/>
-        </w:rPr>
-        <w:t>).base</w:t>
-      </w:r>
-      <w:proofErr w:type="gramEnd"/>
-      <w:r>
-        <w:rPr>
-          <w:sz w:val="22"/>
-        </w:rPr>
-        <w:t>64url(</w:t>
+      <w:r>
+        <w:rPr>
+          <w:sz w:val="22"/>
+        </w:rPr>
+        <w:t>).base64url(</w:t>
       </w:r>
       <w:r>
         <w:rPr>
@@ -4480,21 +4088,7 @@
         <w:rPr>
           <w:sz w:val="22"/>
         </w:rPr>
-        <w:t xml:space="preserve">  "</w:t>
-      </w:r>
-      <w:proofErr w:type="spellStart"/>
-      <w:r>
-        <w:rPr>
-          <w:sz w:val="22"/>
-        </w:rPr>
-        <w:t>alg</w:t>
-      </w:r>
-      <w:proofErr w:type="spellEnd"/>
-      <w:r>
-        <w:rPr>
-          <w:sz w:val="22"/>
-        </w:rPr>
-        <w:t>": "RSA-OAEP-256",</w:t>
+        <w:t xml:space="preserve">  "alg": "RSA-OAEP-256",</w:t>
       </w:r>
     </w:p>
     <w:p>
@@ -4566,25 +4160,7 @@
           <w:bCs/>
           <w:sz w:val="22"/>
         </w:rPr>
-        <w:t xml:space="preserve"> (</w:t>
-      </w:r>
-      <w:proofErr w:type="spellStart"/>
-      <w:r>
-        <w:rPr>
-          <w:b/>
-          <w:bCs/>
-          <w:sz w:val="22"/>
-        </w:rPr>
-        <w:t>alg</w:t>
-      </w:r>
-      <w:proofErr w:type="spellEnd"/>
-      <w:r>
-        <w:rPr>
-          <w:b/>
-          <w:bCs/>
-          <w:sz w:val="22"/>
-        </w:rPr>
-        <w:t>)</w:t>
+        <w:t xml:space="preserve"> (alg)</w:t>
       </w:r>
       <w:r>
         <w:rPr>
@@ -4716,7 +4292,6 @@
         </w:rPr>
         <w:t xml:space="preserve"> on the </w:t>
       </w:r>
-      <w:proofErr w:type="spellStart"/>
       <w:r>
         <w:rPr>
           <w:rFonts w:asciiTheme="minorHAnsi" w:eastAsia="Courier New" w:hAnsiTheme="minorHAnsi" w:cstheme="minorHAnsi"/>
@@ -4726,7 +4301,6 @@
         </w:rPr>
         <w:t>nameid</w:t>
       </w:r>
-      <w:proofErr w:type="spellEnd"/>
       <w:r>
         <w:rPr>
           <w:rFonts w:asciiTheme="minorHAnsi" w:hAnsiTheme="minorHAnsi" w:cstheme="minorHAnsi"/>
@@ -4774,18 +4348,8 @@
           <w:bCs/>
           <w:sz w:val="22"/>
         </w:rPr>
-        <w:t xml:space="preserve"> </w:t>
-      </w:r>
-      <w:proofErr w:type="spellStart"/>
-      <w:r>
-        <w:rPr>
-          <w:b/>
-          <w:bCs/>
-          <w:sz w:val="22"/>
-        </w:rPr>
-        <w:t>tokeninfo</w:t>
-      </w:r>
-      <w:proofErr w:type="spellEnd"/>
+        <w:t xml:space="preserve"> tokeninfo</w:t>
+      </w:r>
       <w:r>
         <w:rPr>
           <w:sz w:val="22"/>
@@ -5341,7 +4905,6 @@
         </w:rPr>
         <w:t>/</w:t>
       </w:r>
-      <w:proofErr w:type="spellStart"/>
       <w:r>
         <w:rPr>
           <w:b/>
@@ -5350,7 +4913,6 @@
         </w:rPr>
         <w:t>token_info</w:t>
       </w:r>
-      <w:proofErr w:type="spellEnd"/>
       <w:r>
         <w:rPr>
           <w:rFonts w:ascii="Courier New" w:eastAsia="Courier New" w:hAnsi="Courier New" w:cs="Courier New"/>
@@ -5918,7 +5480,6 @@
               </w:rPr>
               <w:t xml:space="preserve">/ </w:t>
             </w:r>
-            <w:proofErr w:type="spellStart"/>
             <w:r>
               <w:rPr>
                 <w:rFonts w:ascii="Courier New" w:eastAsia="Courier New" w:hAnsi="Courier New" w:cs="Courier New"/>
@@ -5926,7 +5487,6 @@
               </w:rPr>
               <w:t>token_info</w:t>
             </w:r>
-            <w:proofErr w:type="spellEnd"/>
           </w:p>
         </w:tc>
         <w:tc>
@@ -6897,28 +6457,8 @@
                                   <w:w w:val="99"/>
                                   <w:sz w:val="22"/>
                                 </w:rPr>
-                                <w:t>/</w:t>
+                                <w:t>/user_details</w:t>
                               </w:r>
-                              <w:proofErr w:type="spellStart"/>
-                              <w:proofErr w:type="gramStart"/>
-                              <w:r>
-                                <w:rPr>
-                                  <w:rFonts w:ascii="Courier New" w:eastAsia="Courier New" w:hAnsi="Courier New" w:cs="Courier New"/>
-                                  <w:w w:val="99"/>
-                                  <w:sz w:val="22"/>
-                                </w:rPr>
-                                <w:t>user</w:t>
-                              </w:r>
-                              <w:proofErr w:type="gramEnd"/>
-                              <w:r>
-                                <w:rPr>
-                                  <w:rFonts w:ascii="Courier New" w:eastAsia="Courier New" w:hAnsi="Courier New" w:cs="Courier New"/>
-                                  <w:w w:val="99"/>
-                                  <w:sz w:val="22"/>
-                                </w:rPr>
-                                <w:t>_details</w:t>
-                              </w:r>
-                              <w:proofErr w:type="spellEnd"/>
                             </w:p>
                           </w:txbxContent>
                         </wps:txbx>
@@ -7474,28 +7014,8 @@
                             <w:w w:val="99"/>
                             <w:sz w:val="22"/>
                           </w:rPr>
-                          <w:t>/</w:t>
+                          <w:t>/user_details</w:t>
                         </w:r>
-                        <w:proofErr w:type="spellStart"/>
-                        <w:proofErr w:type="gramStart"/>
-                        <w:r>
-                          <w:rPr>
-                            <w:rFonts w:ascii="Courier New" w:eastAsia="Courier New" w:hAnsi="Courier New" w:cs="Courier New"/>
-                            <w:w w:val="99"/>
-                            <w:sz w:val="22"/>
-                          </w:rPr>
-                          <w:t>user</w:t>
-                        </w:r>
-                        <w:proofErr w:type="gramEnd"/>
-                        <w:r>
-                          <w:rPr>
-                            <w:rFonts w:ascii="Courier New" w:eastAsia="Courier New" w:hAnsi="Courier New" w:cs="Courier New"/>
-                            <w:w w:val="99"/>
-                            <w:sz w:val="22"/>
-                          </w:rPr>
-                          <w:t>_details</w:t>
-                        </w:r>
-                        <w:proofErr w:type="spellEnd"/>
                       </w:p>
                     </w:txbxContent>
                   </v:textbox>
@@ -7702,7 +7222,6 @@
         </w:rPr>
         <w:t xml:space="preserve">MIDAS server should be deployed in LAN network (IIS on </w:t>
       </w:r>
-      <w:proofErr w:type="spellStart"/>
       <w:r>
         <w:rPr>
           <w:b/>
@@ -7711,31 +7230,8 @@
           <w:iCs/>
           <w:sz w:val="22"/>
         </w:rPr>
-        <w:t>integ</w:t>
-      </w:r>
-      <w:proofErr w:type="spellEnd"/>
-      <w:r>
-        <w:rPr>
-          <w:b/>
-          <w:bCs/>
-          <w:i/>
-          <w:iCs/>
-          <w:sz w:val="22"/>
-        </w:rPr>
-        <w:t>-ppr/</w:t>
-      </w:r>
-      <w:proofErr w:type="spellStart"/>
-      <w:r>
-        <w:rPr>
-          <w:b/>
-          <w:bCs/>
-          <w:i/>
-          <w:iCs/>
-          <w:sz w:val="22"/>
-        </w:rPr>
-        <w:t>prd</w:t>
-      </w:r>
-      <w:proofErr w:type="spellEnd"/>
+        <w:t>integ-ppr/prd</w:t>
+      </w:r>
       <w:r>
         <w:rPr>
           <w:sz w:val="22"/>
@@ -12590,6 +12086,7 @@
   <w:style w:type="character" w:default="1" w:styleId="DefaultParagraphFont">
     <w:name w:val="Default Paragraph Font"/>
     <w:uiPriority w:val="1"/>
+    <w:semiHidden/>
     <w:unhideWhenUsed/>
   </w:style>
   <w:style w:type="table" w:default="1" w:styleId="TableNormal">

</xml_diff>